<commit_message>
Added some modifications to the guide, fix to show a toast in case of error
</commit_message>
<xml_diff>
--- a/Android jChat.docx
+++ b/Android jChat.docx
@@ -13,21 +13,7 @@
         <w:rPr>
           <w:lang w:val="en-US"/>
         </w:rPr>
-        <w:t xml:space="preserve">Android </w:t>
-      </w:r>
-      <w:proofErr w:type="spellStart"/>
-      <w:r>
-        <w:rPr>
-          <w:lang w:val="en-US"/>
-        </w:rPr>
-        <w:t>jChat</w:t>
-      </w:r>
-      <w:proofErr w:type="spellEnd"/>
-      <w:r>
-        <w:rPr>
-          <w:lang w:val="en-US"/>
-        </w:rPr>
-        <w:t xml:space="preserve"> </w:t>
+        <w:t xml:space="preserve">Android jChat </w:t>
       </w:r>
     </w:p>
     <w:p>
@@ -63,6 +49,1348 @@
         <w:br w:type="page"/>
       </w:r>
     </w:p>
+    <w:sdt>
+      <w:sdtPr>
+        <w:id w:val="26011627"/>
+        <w:docPartObj>
+          <w:docPartGallery w:val="Table of Contents"/>
+          <w:docPartUnique/>
+        </w:docPartObj>
+      </w:sdtPr>
+      <w:sdtEndPr>
+        <w:rPr>
+          <w:rFonts w:ascii="Calibri" w:eastAsia="Calibri" w:hAnsi="Calibri" w:cs="Times New Roman"/>
+          <w:b w:val="0"/>
+          <w:bCs w:val="0"/>
+          <w:color w:val="auto"/>
+          <w:sz w:val="22"/>
+          <w:szCs w:val="22"/>
+          <w:lang w:val="it-IT"/>
+        </w:rPr>
+      </w:sdtEndPr>
+      <w:sdtContent>
+        <w:p>
+          <w:pPr>
+            <w:pStyle w:val="TOCHeading"/>
+          </w:pPr>
+          <w:r>
+            <w:t>Contents</w:t>
+          </w:r>
+        </w:p>
+        <w:p>
+          <w:pPr>
+            <w:pStyle w:val="TOC1"/>
+            <w:tabs>
+              <w:tab w:val="right" w:leader="dot" w:pos="9628"/>
+            </w:tabs>
+            <w:rPr>
+              <w:rFonts w:asciiTheme="minorHAnsi" w:eastAsiaTheme="minorEastAsia" w:hAnsiTheme="minorHAnsi" w:cstheme="minorBidi"/>
+              <w:noProof/>
+              <w:lang w:eastAsia="it-IT"/>
+            </w:rPr>
+          </w:pPr>
+          <w:r>
+            <w:fldChar w:fldCharType="begin"/>
+          </w:r>
+          <w:r>
+            <w:instrText xml:space="preserve"> TOC \o "1-3" \h \z \u </w:instrText>
+          </w:r>
+          <w:r>
+            <w:fldChar w:fldCharType="separate"/>
+          </w:r>
+          <w:hyperlink w:anchor="_Toc204418835" w:history="1">
+            <w:r>
+              <w:rPr>
+                <w:rStyle w:val="Hyperlink"/>
+                <w:noProof/>
+                <w:lang w:val="en-US"/>
+              </w:rPr>
+              <w:t>Introduction</w:t>
+            </w:r>
+            <w:r>
+              <w:rPr>
+                <w:noProof/>
+                <w:webHidden/>
+              </w:rPr>
+              <w:tab/>
+            </w:r>
+            <w:r>
+              <w:rPr>
+                <w:noProof/>
+                <w:webHidden/>
+              </w:rPr>
+              <w:fldChar w:fldCharType="begin"/>
+            </w:r>
+            <w:r>
+              <w:rPr>
+                <w:noProof/>
+                <w:webHidden/>
+              </w:rPr>
+              <w:instrText xml:space="preserve"> PAGEREF _Toc204418835 \h </w:instrText>
+            </w:r>
+            <w:r>
+              <w:rPr>
+                <w:noProof/>
+                <w:webHidden/>
+              </w:rPr>
+            </w:r>
+            <w:r>
+              <w:rPr>
+                <w:noProof/>
+                <w:webHidden/>
+              </w:rPr>
+              <w:fldChar w:fldCharType="separate"/>
+            </w:r>
+            <w:r>
+              <w:rPr>
+                <w:noProof/>
+                <w:webHidden/>
+              </w:rPr>
+              <w:t>3</w:t>
+            </w:r>
+            <w:r>
+              <w:rPr>
+                <w:noProof/>
+                <w:webHidden/>
+              </w:rPr>
+              <w:fldChar w:fldCharType="end"/>
+            </w:r>
+          </w:hyperlink>
+        </w:p>
+        <w:p>
+          <w:pPr>
+            <w:pStyle w:val="TOC1"/>
+            <w:tabs>
+              <w:tab w:val="right" w:leader="dot" w:pos="9628"/>
+            </w:tabs>
+            <w:rPr>
+              <w:rFonts w:asciiTheme="minorHAnsi" w:eastAsiaTheme="minorEastAsia" w:hAnsiTheme="minorHAnsi" w:cstheme="minorBidi"/>
+              <w:noProof/>
+              <w:lang w:eastAsia="it-IT"/>
+            </w:rPr>
+          </w:pPr>
+          <w:hyperlink w:anchor="_Toc204418836" w:history="1">
+            <w:r>
+              <w:rPr>
+                <w:rStyle w:val="Hyperlink"/>
+                <w:noProof/>
+                <w:lang w:val="en-US"/>
+              </w:rPr>
+              <w:t>Android jChat setup</w:t>
+            </w:r>
+            <w:r>
+              <w:rPr>
+                <w:noProof/>
+                <w:webHidden/>
+              </w:rPr>
+              <w:tab/>
+            </w:r>
+            <w:r>
+              <w:rPr>
+                <w:noProof/>
+                <w:webHidden/>
+              </w:rPr>
+              <w:fldChar w:fldCharType="begin"/>
+            </w:r>
+            <w:r>
+              <w:rPr>
+                <w:noProof/>
+                <w:webHidden/>
+              </w:rPr>
+              <w:instrText xml:space="preserve"> PAGEREF _Toc204418836 \h </w:instrText>
+            </w:r>
+            <w:r>
+              <w:rPr>
+                <w:noProof/>
+                <w:webHidden/>
+              </w:rPr>
+            </w:r>
+            <w:r>
+              <w:rPr>
+                <w:noProof/>
+                <w:webHidden/>
+              </w:rPr>
+              <w:fldChar w:fldCharType="separate"/>
+            </w:r>
+            <w:r>
+              <w:rPr>
+                <w:noProof/>
+                <w:webHidden/>
+              </w:rPr>
+              <w:t>3</w:t>
+            </w:r>
+            <w:r>
+              <w:rPr>
+                <w:noProof/>
+                <w:webHidden/>
+              </w:rPr>
+              <w:fldChar w:fldCharType="end"/>
+            </w:r>
+          </w:hyperlink>
+        </w:p>
+        <w:p>
+          <w:pPr>
+            <w:pStyle w:val="TOC2"/>
+            <w:tabs>
+              <w:tab w:val="right" w:leader="dot" w:pos="9628"/>
+            </w:tabs>
+            <w:rPr>
+              <w:rFonts w:asciiTheme="minorHAnsi" w:eastAsiaTheme="minorEastAsia" w:hAnsiTheme="minorHAnsi" w:cstheme="minorBidi"/>
+              <w:noProof/>
+              <w:lang w:eastAsia="it-IT"/>
+            </w:rPr>
+          </w:pPr>
+          <w:hyperlink w:anchor="_Toc204418837" w:history="1">
+            <w:r>
+              <w:rPr>
+                <w:rStyle w:val="Hyperlink"/>
+                <w:noProof/>
+                <w:lang w:val="en-US"/>
+              </w:rPr>
+              <w:t>Setting the phone number</w:t>
+            </w:r>
+            <w:r>
+              <w:rPr>
+                <w:noProof/>
+                <w:webHidden/>
+              </w:rPr>
+              <w:tab/>
+            </w:r>
+            <w:r>
+              <w:rPr>
+                <w:noProof/>
+                <w:webHidden/>
+              </w:rPr>
+              <w:fldChar w:fldCharType="begin"/>
+            </w:r>
+            <w:r>
+              <w:rPr>
+                <w:noProof/>
+                <w:webHidden/>
+              </w:rPr>
+              <w:instrText xml:space="preserve"> PAGEREF _Toc204418837 \h </w:instrText>
+            </w:r>
+            <w:r>
+              <w:rPr>
+                <w:noProof/>
+                <w:webHidden/>
+              </w:rPr>
+            </w:r>
+            <w:r>
+              <w:rPr>
+                <w:noProof/>
+                <w:webHidden/>
+              </w:rPr>
+              <w:fldChar w:fldCharType="separate"/>
+            </w:r>
+            <w:r>
+              <w:rPr>
+                <w:noProof/>
+                <w:webHidden/>
+              </w:rPr>
+              <w:t>3</w:t>
+            </w:r>
+            <w:r>
+              <w:rPr>
+                <w:noProof/>
+                <w:webHidden/>
+              </w:rPr>
+              <w:fldChar w:fldCharType="end"/>
+            </w:r>
+          </w:hyperlink>
+        </w:p>
+        <w:p>
+          <w:pPr>
+            <w:pStyle w:val="TOC2"/>
+            <w:tabs>
+              <w:tab w:val="right" w:leader="dot" w:pos="9628"/>
+            </w:tabs>
+            <w:rPr>
+              <w:rFonts w:asciiTheme="minorHAnsi" w:eastAsiaTheme="minorEastAsia" w:hAnsiTheme="minorHAnsi" w:cstheme="minorBidi"/>
+              <w:noProof/>
+              <w:lang w:eastAsia="it-IT"/>
+            </w:rPr>
+          </w:pPr>
+          <w:hyperlink w:anchor="_Toc204418838" w:history="1">
+            <w:r>
+              <w:rPr>
+                <w:rStyle w:val="Hyperlink"/>
+                <w:noProof/>
+                <w:lang w:val="en-US"/>
+              </w:rPr>
+              <w:t>Customizing the GPS location provider</w:t>
+            </w:r>
+            <w:r>
+              <w:rPr>
+                <w:noProof/>
+                <w:webHidden/>
+              </w:rPr>
+              <w:tab/>
+            </w:r>
+            <w:r>
+              <w:rPr>
+                <w:noProof/>
+                <w:webHidden/>
+              </w:rPr>
+              <w:fldChar w:fldCharType="begin"/>
+            </w:r>
+            <w:r>
+              <w:rPr>
+                <w:noProof/>
+                <w:webHidden/>
+              </w:rPr>
+              <w:instrText xml:space="preserve"> PAGEREF _Toc204418838 \h </w:instrText>
+            </w:r>
+            <w:r>
+              <w:rPr>
+                <w:noProof/>
+                <w:webHidden/>
+              </w:rPr>
+            </w:r>
+            <w:r>
+              <w:rPr>
+                <w:noProof/>
+                <w:webHidden/>
+              </w:rPr>
+              <w:fldChar w:fldCharType="separate"/>
+            </w:r>
+            <w:r>
+              <w:rPr>
+                <w:noProof/>
+                <w:webHidden/>
+              </w:rPr>
+              <w:t>3</w:t>
+            </w:r>
+            <w:r>
+              <w:rPr>
+                <w:noProof/>
+                <w:webHidden/>
+              </w:rPr>
+              <w:fldChar w:fldCharType="end"/>
+            </w:r>
+          </w:hyperlink>
+        </w:p>
+        <w:p>
+          <w:pPr>
+            <w:pStyle w:val="TOC2"/>
+            <w:tabs>
+              <w:tab w:val="right" w:leader="dot" w:pos="9628"/>
+            </w:tabs>
+            <w:rPr>
+              <w:rFonts w:asciiTheme="minorHAnsi" w:eastAsiaTheme="minorEastAsia" w:hAnsiTheme="minorHAnsi" w:cstheme="minorBidi"/>
+              <w:noProof/>
+              <w:lang w:eastAsia="it-IT"/>
+            </w:rPr>
+          </w:pPr>
+          <w:hyperlink w:anchor="_Toc204418839" w:history="1">
+            <w:r>
+              <w:rPr>
+                <w:rStyle w:val="Hyperlink"/>
+                <w:noProof/>
+                <w:lang w:val="en-US"/>
+              </w:rPr>
+              <w:t>Launching JADE main container</w:t>
+            </w:r>
+            <w:r>
+              <w:rPr>
+                <w:noProof/>
+                <w:webHidden/>
+              </w:rPr>
+              <w:tab/>
+            </w:r>
+            <w:r>
+              <w:rPr>
+                <w:noProof/>
+                <w:webHidden/>
+              </w:rPr>
+              <w:fldChar w:fldCharType="begin"/>
+            </w:r>
+            <w:r>
+              <w:rPr>
+                <w:noProof/>
+                <w:webHidden/>
+              </w:rPr>
+              <w:instrText xml:space="preserve"> PAGEREF _Toc204418839 \h </w:instrText>
+            </w:r>
+            <w:r>
+              <w:rPr>
+                <w:noProof/>
+                <w:webHidden/>
+              </w:rPr>
+            </w:r>
+            <w:r>
+              <w:rPr>
+                <w:noProof/>
+                <w:webHidden/>
+              </w:rPr>
+              <w:fldChar w:fldCharType="separate"/>
+            </w:r>
+            <w:r>
+              <w:rPr>
+                <w:noProof/>
+                <w:webHidden/>
+              </w:rPr>
+              <w:t>4</w:t>
+            </w:r>
+            <w:r>
+              <w:rPr>
+                <w:noProof/>
+                <w:webHidden/>
+              </w:rPr>
+              <w:fldChar w:fldCharType="end"/>
+            </w:r>
+          </w:hyperlink>
+        </w:p>
+        <w:p>
+          <w:pPr>
+            <w:pStyle w:val="TOC1"/>
+            <w:tabs>
+              <w:tab w:val="right" w:leader="dot" w:pos="9628"/>
+            </w:tabs>
+            <w:rPr>
+              <w:rFonts w:asciiTheme="minorHAnsi" w:eastAsiaTheme="minorEastAsia" w:hAnsiTheme="minorHAnsi" w:cstheme="minorBidi"/>
+              <w:noProof/>
+              <w:lang w:eastAsia="it-IT"/>
+            </w:rPr>
+          </w:pPr>
+          <w:hyperlink w:anchor="_Toc204418840" w:history="1">
+            <w:r>
+              <w:rPr>
+                <w:rStyle w:val="Hyperlink"/>
+                <w:noProof/>
+                <w:lang w:val="en-US"/>
+              </w:rPr>
+              <w:t>Using Android jChat</w:t>
+            </w:r>
+            <w:r>
+              <w:rPr>
+                <w:noProof/>
+                <w:webHidden/>
+              </w:rPr>
+              <w:tab/>
+            </w:r>
+            <w:r>
+              <w:rPr>
+                <w:noProof/>
+                <w:webHidden/>
+              </w:rPr>
+              <w:fldChar w:fldCharType="begin"/>
+            </w:r>
+            <w:r>
+              <w:rPr>
+                <w:noProof/>
+                <w:webHidden/>
+              </w:rPr>
+              <w:instrText xml:space="preserve"> PAGEREF _Toc204418840 \h </w:instrText>
+            </w:r>
+            <w:r>
+              <w:rPr>
+                <w:noProof/>
+                <w:webHidden/>
+              </w:rPr>
+            </w:r>
+            <w:r>
+              <w:rPr>
+                <w:noProof/>
+                <w:webHidden/>
+              </w:rPr>
+              <w:fldChar w:fldCharType="separate"/>
+            </w:r>
+            <w:r>
+              <w:rPr>
+                <w:noProof/>
+                <w:webHidden/>
+              </w:rPr>
+              <w:t>4</w:t>
+            </w:r>
+            <w:r>
+              <w:rPr>
+                <w:noProof/>
+                <w:webHidden/>
+              </w:rPr>
+              <w:fldChar w:fldCharType="end"/>
+            </w:r>
+          </w:hyperlink>
+        </w:p>
+        <w:p>
+          <w:pPr>
+            <w:pStyle w:val="TOC2"/>
+            <w:tabs>
+              <w:tab w:val="right" w:leader="dot" w:pos="9628"/>
+            </w:tabs>
+            <w:rPr>
+              <w:rFonts w:asciiTheme="minorHAnsi" w:eastAsiaTheme="minorEastAsia" w:hAnsiTheme="minorHAnsi" w:cstheme="minorBidi"/>
+              <w:noProof/>
+              <w:lang w:eastAsia="it-IT"/>
+            </w:rPr>
+          </w:pPr>
+          <w:hyperlink w:anchor="_Toc204418841" w:history="1">
+            <w:r>
+              <w:rPr>
+                <w:rStyle w:val="Hyperlink"/>
+                <w:noProof/>
+                <w:lang w:val="en-US"/>
+              </w:rPr>
+              <w:t>Connecting to JADE</w:t>
+            </w:r>
+            <w:r>
+              <w:rPr>
+                <w:noProof/>
+                <w:webHidden/>
+              </w:rPr>
+              <w:tab/>
+            </w:r>
+            <w:r>
+              <w:rPr>
+                <w:noProof/>
+                <w:webHidden/>
+              </w:rPr>
+              <w:fldChar w:fldCharType="begin"/>
+            </w:r>
+            <w:r>
+              <w:rPr>
+                <w:noProof/>
+                <w:webHidden/>
+              </w:rPr>
+              <w:instrText xml:space="preserve"> PAGEREF _Toc204418841 \h </w:instrText>
+            </w:r>
+            <w:r>
+              <w:rPr>
+                <w:noProof/>
+                <w:webHidden/>
+              </w:rPr>
+            </w:r>
+            <w:r>
+              <w:rPr>
+                <w:noProof/>
+                <w:webHidden/>
+              </w:rPr>
+              <w:fldChar w:fldCharType="separate"/>
+            </w:r>
+            <w:r>
+              <w:rPr>
+                <w:noProof/>
+                <w:webHidden/>
+              </w:rPr>
+              <w:t>4</w:t>
+            </w:r>
+            <w:r>
+              <w:rPr>
+                <w:noProof/>
+                <w:webHidden/>
+              </w:rPr>
+              <w:fldChar w:fldCharType="end"/>
+            </w:r>
+          </w:hyperlink>
+        </w:p>
+        <w:p>
+          <w:pPr>
+            <w:pStyle w:val="TOC1"/>
+            <w:tabs>
+              <w:tab w:val="right" w:leader="dot" w:pos="9628"/>
+            </w:tabs>
+            <w:rPr>
+              <w:rFonts w:asciiTheme="minorHAnsi" w:eastAsiaTheme="minorEastAsia" w:hAnsiTheme="minorHAnsi" w:cstheme="minorBidi"/>
+              <w:noProof/>
+              <w:lang w:eastAsia="it-IT"/>
+            </w:rPr>
+          </w:pPr>
+          <w:hyperlink w:anchor="_Toc204418842" w:history="1">
+            <w:r>
+              <w:rPr>
+                <w:rStyle w:val="Hyperlink"/>
+                <w:noProof/>
+                <w:lang w:val="en-US"/>
+              </w:rPr>
+              <w:t>Knowing jChat tabs</w:t>
+            </w:r>
+            <w:r>
+              <w:rPr>
+                <w:noProof/>
+                <w:webHidden/>
+              </w:rPr>
+              <w:tab/>
+            </w:r>
+            <w:r>
+              <w:rPr>
+                <w:noProof/>
+                <w:webHidden/>
+              </w:rPr>
+              <w:fldChar w:fldCharType="begin"/>
+            </w:r>
+            <w:r>
+              <w:rPr>
+                <w:noProof/>
+                <w:webHidden/>
+              </w:rPr>
+              <w:instrText xml:space="preserve"> PAGEREF _Toc204418842 \h </w:instrText>
+            </w:r>
+            <w:r>
+              <w:rPr>
+                <w:noProof/>
+                <w:webHidden/>
+              </w:rPr>
+            </w:r>
+            <w:r>
+              <w:rPr>
+                <w:noProof/>
+                <w:webHidden/>
+              </w:rPr>
+              <w:fldChar w:fldCharType="separate"/>
+            </w:r>
+            <w:r>
+              <w:rPr>
+                <w:noProof/>
+                <w:webHidden/>
+              </w:rPr>
+              <w:t>6</w:t>
+            </w:r>
+            <w:r>
+              <w:rPr>
+                <w:noProof/>
+                <w:webHidden/>
+              </w:rPr>
+              <w:fldChar w:fldCharType="end"/>
+            </w:r>
+          </w:hyperlink>
+        </w:p>
+        <w:p>
+          <w:pPr>
+            <w:pStyle w:val="TOC2"/>
+            <w:tabs>
+              <w:tab w:val="right" w:leader="dot" w:pos="9628"/>
+            </w:tabs>
+            <w:rPr>
+              <w:rFonts w:asciiTheme="minorHAnsi" w:eastAsiaTheme="minorEastAsia" w:hAnsiTheme="minorHAnsi" w:cstheme="minorBidi"/>
+              <w:noProof/>
+              <w:lang w:eastAsia="it-IT"/>
+            </w:rPr>
+          </w:pPr>
+          <w:hyperlink w:anchor="_Toc204418843" w:history="1">
+            <w:r>
+              <w:rPr>
+                <w:rStyle w:val="Hyperlink"/>
+                <w:noProof/>
+                <w:lang w:val="en-US"/>
+              </w:rPr>
+              <w:t>The Contact tab</w:t>
+            </w:r>
+            <w:r>
+              <w:rPr>
+                <w:noProof/>
+                <w:webHidden/>
+              </w:rPr>
+              <w:tab/>
+            </w:r>
+            <w:r>
+              <w:rPr>
+                <w:noProof/>
+                <w:webHidden/>
+              </w:rPr>
+              <w:fldChar w:fldCharType="begin"/>
+            </w:r>
+            <w:r>
+              <w:rPr>
+                <w:noProof/>
+                <w:webHidden/>
+              </w:rPr>
+              <w:instrText xml:space="preserve"> PAGEREF _Toc204418843 \h </w:instrText>
+            </w:r>
+            <w:r>
+              <w:rPr>
+                <w:noProof/>
+                <w:webHidden/>
+              </w:rPr>
+            </w:r>
+            <w:r>
+              <w:rPr>
+                <w:noProof/>
+                <w:webHidden/>
+              </w:rPr>
+              <w:fldChar w:fldCharType="separate"/>
+            </w:r>
+            <w:r>
+              <w:rPr>
+                <w:noProof/>
+                <w:webHidden/>
+              </w:rPr>
+              <w:t>6</w:t>
+            </w:r>
+            <w:r>
+              <w:rPr>
+                <w:noProof/>
+                <w:webHidden/>
+              </w:rPr>
+              <w:fldChar w:fldCharType="end"/>
+            </w:r>
+          </w:hyperlink>
+        </w:p>
+        <w:p>
+          <w:pPr>
+            <w:pStyle w:val="TOC2"/>
+            <w:tabs>
+              <w:tab w:val="right" w:leader="dot" w:pos="9628"/>
+            </w:tabs>
+            <w:rPr>
+              <w:rFonts w:asciiTheme="minorHAnsi" w:eastAsiaTheme="minorEastAsia" w:hAnsiTheme="minorHAnsi" w:cstheme="minorBidi"/>
+              <w:noProof/>
+              <w:lang w:eastAsia="it-IT"/>
+            </w:rPr>
+          </w:pPr>
+          <w:hyperlink w:anchor="_Toc204418844" w:history="1">
+            <w:r>
+              <w:rPr>
+                <w:rStyle w:val="Hyperlink"/>
+                <w:noProof/>
+                <w:lang w:val="en-US"/>
+              </w:rPr>
+              <w:t>The map tab</w:t>
+            </w:r>
+            <w:r>
+              <w:rPr>
+                <w:noProof/>
+                <w:webHidden/>
+              </w:rPr>
+              <w:tab/>
+            </w:r>
+            <w:r>
+              <w:rPr>
+                <w:noProof/>
+                <w:webHidden/>
+              </w:rPr>
+              <w:fldChar w:fldCharType="begin"/>
+            </w:r>
+            <w:r>
+              <w:rPr>
+                <w:noProof/>
+                <w:webHidden/>
+              </w:rPr>
+              <w:instrText xml:space="preserve"> PAGEREF _Toc204418844 \h </w:instrText>
+            </w:r>
+            <w:r>
+              <w:rPr>
+                <w:noProof/>
+                <w:webHidden/>
+              </w:rPr>
+            </w:r>
+            <w:r>
+              <w:rPr>
+                <w:noProof/>
+                <w:webHidden/>
+              </w:rPr>
+              <w:fldChar w:fldCharType="separate"/>
+            </w:r>
+            <w:r>
+              <w:rPr>
+                <w:noProof/>
+                <w:webHidden/>
+              </w:rPr>
+              <w:t>7</w:t>
+            </w:r>
+            <w:r>
+              <w:rPr>
+                <w:noProof/>
+                <w:webHidden/>
+              </w:rPr>
+              <w:fldChar w:fldCharType="end"/>
+            </w:r>
+          </w:hyperlink>
+        </w:p>
+        <w:p>
+          <w:pPr>
+            <w:pStyle w:val="TOC1"/>
+            <w:tabs>
+              <w:tab w:val="right" w:leader="dot" w:pos="9628"/>
+            </w:tabs>
+            <w:rPr>
+              <w:rFonts w:asciiTheme="minorHAnsi" w:eastAsiaTheme="minorEastAsia" w:hAnsiTheme="minorHAnsi" w:cstheme="minorBidi"/>
+              <w:noProof/>
+              <w:lang w:eastAsia="it-IT"/>
+            </w:rPr>
+          </w:pPr>
+          <w:hyperlink w:anchor="_Toc204418845" w:history="1">
+            <w:r>
+              <w:rPr>
+                <w:rStyle w:val="Hyperlink"/>
+                <w:noProof/>
+                <w:lang w:val="en-US"/>
+              </w:rPr>
+              <w:t>Picking contacts</w:t>
+            </w:r>
+            <w:r>
+              <w:rPr>
+                <w:noProof/>
+                <w:webHidden/>
+              </w:rPr>
+              <w:tab/>
+            </w:r>
+            <w:r>
+              <w:rPr>
+                <w:noProof/>
+                <w:webHidden/>
+              </w:rPr>
+              <w:fldChar w:fldCharType="begin"/>
+            </w:r>
+            <w:r>
+              <w:rPr>
+                <w:noProof/>
+                <w:webHidden/>
+              </w:rPr>
+              <w:instrText xml:space="preserve"> PAGEREF _Toc204418845 \h </w:instrText>
+            </w:r>
+            <w:r>
+              <w:rPr>
+                <w:noProof/>
+                <w:webHidden/>
+              </w:rPr>
+            </w:r>
+            <w:r>
+              <w:rPr>
+                <w:noProof/>
+                <w:webHidden/>
+              </w:rPr>
+              <w:fldChar w:fldCharType="separate"/>
+            </w:r>
+            <w:r>
+              <w:rPr>
+                <w:noProof/>
+                <w:webHidden/>
+              </w:rPr>
+              <w:t>7</w:t>
+            </w:r>
+            <w:r>
+              <w:rPr>
+                <w:noProof/>
+                <w:webHidden/>
+              </w:rPr>
+              <w:fldChar w:fldCharType="end"/>
+            </w:r>
+          </w:hyperlink>
+        </w:p>
+        <w:p>
+          <w:pPr>
+            <w:pStyle w:val="TOC1"/>
+            <w:tabs>
+              <w:tab w:val="right" w:leader="dot" w:pos="9628"/>
+            </w:tabs>
+            <w:rPr>
+              <w:rFonts w:asciiTheme="minorHAnsi" w:eastAsiaTheme="minorEastAsia" w:hAnsiTheme="minorHAnsi" w:cstheme="minorBidi"/>
+              <w:noProof/>
+              <w:lang w:eastAsia="it-IT"/>
+            </w:rPr>
+          </w:pPr>
+          <w:hyperlink w:anchor="_Toc204418846" w:history="1">
+            <w:r>
+              <w:rPr>
+                <w:rStyle w:val="Hyperlink"/>
+                <w:noProof/>
+                <w:lang w:val="en-US"/>
+              </w:rPr>
+              <w:t>Interacting with contacts</w:t>
+            </w:r>
+            <w:r>
+              <w:rPr>
+                <w:noProof/>
+                <w:webHidden/>
+              </w:rPr>
+              <w:tab/>
+            </w:r>
+            <w:r>
+              <w:rPr>
+                <w:noProof/>
+                <w:webHidden/>
+              </w:rPr>
+              <w:fldChar w:fldCharType="begin"/>
+            </w:r>
+            <w:r>
+              <w:rPr>
+                <w:noProof/>
+                <w:webHidden/>
+              </w:rPr>
+              <w:instrText xml:space="preserve"> PAGEREF _Toc204418846 \h </w:instrText>
+            </w:r>
+            <w:r>
+              <w:rPr>
+                <w:noProof/>
+                <w:webHidden/>
+              </w:rPr>
+            </w:r>
+            <w:r>
+              <w:rPr>
+                <w:noProof/>
+                <w:webHidden/>
+              </w:rPr>
+              <w:fldChar w:fldCharType="separate"/>
+            </w:r>
+            <w:r>
+              <w:rPr>
+                <w:noProof/>
+                <w:webHidden/>
+              </w:rPr>
+              <w:t>8</w:t>
+            </w:r>
+            <w:r>
+              <w:rPr>
+                <w:noProof/>
+                <w:webHidden/>
+              </w:rPr>
+              <w:fldChar w:fldCharType="end"/>
+            </w:r>
+          </w:hyperlink>
+        </w:p>
+        <w:p>
+          <w:pPr>
+            <w:pStyle w:val="TOC2"/>
+            <w:tabs>
+              <w:tab w:val="right" w:leader="dot" w:pos="9628"/>
+            </w:tabs>
+            <w:rPr>
+              <w:rFonts w:asciiTheme="minorHAnsi" w:eastAsiaTheme="minorEastAsia" w:hAnsiTheme="minorHAnsi" w:cstheme="minorBidi"/>
+              <w:noProof/>
+              <w:lang w:eastAsia="it-IT"/>
+            </w:rPr>
+          </w:pPr>
+          <w:hyperlink w:anchor="_Toc204418847" w:history="1">
+            <w:r>
+              <w:rPr>
+                <w:rStyle w:val="Hyperlink"/>
+                <w:noProof/>
+                <w:lang w:val="en-US"/>
+              </w:rPr>
+              <w:t>Sending an SMS to one or more contacts</w:t>
+            </w:r>
+            <w:r>
+              <w:rPr>
+                <w:noProof/>
+                <w:webHidden/>
+              </w:rPr>
+              <w:tab/>
+            </w:r>
+            <w:r>
+              <w:rPr>
+                <w:noProof/>
+                <w:webHidden/>
+              </w:rPr>
+              <w:fldChar w:fldCharType="begin"/>
+            </w:r>
+            <w:r>
+              <w:rPr>
+                <w:noProof/>
+                <w:webHidden/>
+              </w:rPr>
+              <w:instrText xml:space="preserve"> PAGEREF _Toc204418847 \h </w:instrText>
+            </w:r>
+            <w:r>
+              <w:rPr>
+                <w:noProof/>
+                <w:webHidden/>
+              </w:rPr>
+            </w:r>
+            <w:r>
+              <w:rPr>
+                <w:noProof/>
+                <w:webHidden/>
+              </w:rPr>
+              <w:fldChar w:fldCharType="separate"/>
+            </w:r>
+            <w:r>
+              <w:rPr>
+                <w:noProof/>
+                <w:webHidden/>
+              </w:rPr>
+              <w:t>8</w:t>
+            </w:r>
+            <w:r>
+              <w:rPr>
+                <w:noProof/>
+                <w:webHidden/>
+              </w:rPr>
+              <w:fldChar w:fldCharType="end"/>
+            </w:r>
+          </w:hyperlink>
+        </w:p>
+        <w:p>
+          <w:pPr>
+            <w:pStyle w:val="TOC2"/>
+            <w:tabs>
+              <w:tab w:val="right" w:leader="dot" w:pos="9628"/>
+            </w:tabs>
+            <w:rPr>
+              <w:rFonts w:asciiTheme="minorHAnsi" w:eastAsiaTheme="minorEastAsia" w:hAnsiTheme="minorHAnsi" w:cstheme="minorBidi"/>
+              <w:noProof/>
+              <w:lang w:eastAsia="it-IT"/>
+            </w:rPr>
+          </w:pPr>
+          <w:hyperlink w:anchor="_Toc204418848" w:history="1">
+            <w:r>
+              <w:rPr>
+                <w:rStyle w:val="Hyperlink"/>
+                <w:noProof/>
+                <w:lang w:val="en-US"/>
+              </w:rPr>
+              <w:t>Calling a contact</w:t>
+            </w:r>
+            <w:r>
+              <w:rPr>
+                <w:noProof/>
+                <w:webHidden/>
+              </w:rPr>
+              <w:tab/>
+            </w:r>
+            <w:r>
+              <w:rPr>
+                <w:noProof/>
+                <w:webHidden/>
+              </w:rPr>
+              <w:fldChar w:fldCharType="begin"/>
+            </w:r>
+            <w:r>
+              <w:rPr>
+                <w:noProof/>
+                <w:webHidden/>
+              </w:rPr>
+              <w:instrText xml:space="preserve"> PAGEREF _Toc204418848 \h </w:instrText>
+            </w:r>
+            <w:r>
+              <w:rPr>
+                <w:noProof/>
+                <w:webHidden/>
+              </w:rPr>
+            </w:r>
+            <w:r>
+              <w:rPr>
+                <w:noProof/>
+                <w:webHidden/>
+              </w:rPr>
+              <w:fldChar w:fldCharType="separate"/>
+            </w:r>
+            <w:r>
+              <w:rPr>
+                <w:noProof/>
+                <w:webHidden/>
+              </w:rPr>
+              <w:t>9</w:t>
+            </w:r>
+            <w:r>
+              <w:rPr>
+                <w:noProof/>
+                <w:webHidden/>
+              </w:rPr>
+              <w:fldChar w:fldCharType="end"/>
+            </w:r>
+          </w:hyperlink>
+        </w:p>
+        <w:p>
+          <w:pPr>
+            <w:pStyle w:val="TOC2"/>
+            <w:tabs>
+              <w:tab w:val="right" w:leader="dot" w:pos="9628"/>
+            </w:tabs>
+            <w:rPr>
+              <w:rFonts w:asciiTheme="minorHAnsi" w:eastAsiaTheme="minorEastAsia" w:hAnsiTheme="minorHAnsi" w:cstheme="minorBidi"/>
+              <w:noProof/>
+              <w:lang w:eastAsia="it-IT"/>
+            </w:rPr>
+          </w:pPr>
+          <w:hyperlink w:anchor="_Toc204418849" w:history="1">
+            <w:r>
+              <w:rPr>
+                <w:rStyle w:val="Hyperlink"/>
+                <w:noProof/>
+                <w:lang w:val="en-US"/>
+              </w:rPr>
+              <w:t>Starting a chat session</w:t>
+            </w:r>
+            <w:r>
+              <w:rPr>
+                <w:noProof/>
+                <w:webHidden/>
+              </w:rPr>
+              <w:tab/>
+            </w:r>
+            <w:r>
+              <w:rPr>
+                <w:noProof/>
+                <w:webHidden/>
+              </w:rPr>
+              <w:fldChar w:fldCharType="begin"/>
+            </w:r>
+            <w:r>
+              <w:rPr>
+                <w:noProof/>
+                <w:webHidden/>
+              </w:rPr>
+              <w:instrText xml:space="preserve"> PAGEREF _Toc204418849 \h </w:instrText>
+            </w:r>
+            <w:r>
+              <w:rPr>
+                <w:noProof/>
+                <w:webHidden/>
+              </w:rPr>
+            </w:r>
+            <w:r>
+              <w:rPr>
+                <w:noProof/>
+                <w:webHidden/>
+              </w:rPr>
+              <w:fldChar w:fldCharType="separate"/>
+            </w:r>
+            <w:r>
+              <w:rPr>
+                <w:noProof/>
+                <w:webHidden/>
+              </w:rPr>
+              <w:t>9</w:t>
+            </w:r>
+            <w:r>
+              <w:rPr>
+                <w:noProof/>
+                <w:webHidden/>
+              </w:rPr>
+              <w:fldChar w:fldCharType="end"/>
+            </w:r>
+          </w:hyperlink>
+        </w:p>
+        <w:p>
+          <w:pPr>
+            <w:pStyle w:val="TOC2"/>
+            <w:tabs>
+              <w:tab w:val="right" w:leader="dot" w:pos="9628"/>
+            </w:tabs>
+            <w:rPr>
+              <w:rFonts w:asciiTheme="minorHAnsi" w:eastAsiaTheme="minorEastAsia" w:hAnsiTheme="minorHAnsi" w:cstheme="minorBidi"/>
+              <w:noProof/>
+              <w:lang w:eastAsia="it-IT"/>
+            </w:rPr>
+          </w:pPr>
+          <w:hyperlink w:anchor="_Toc204418850" w:history="1">
+            <w:r>
+              <w:rPr>
+                <w:rStyle w:val="Hyperlink"/>
+                <w:noProof/>
+                <w:lang w:val="en-US"/>
+              </w:rPr>
+              <w:t>Using the status bar to browse chat sessions</w:t>
+            </w:r>
+            <w:r>
+              <w:rPr>
+                <w:noProof/>
+                <w:webHidden/>
+              </w:rPr>
+              <w:tab/>
+            </w:r>
+            <w:r>
+              <w:rPr>
+                <w:noProof/>
+                <w:webHidden/>
+              </w:rPr>
+              <w:fldChar w:fldCharType="begin"/>
+            </w:r>
+            <w:r>
+              <w:rPr>
+                <w:noProof/>
+                <w:webHidden/>
+              </w:rPr>
+              <w:instrText xml:space="preserve"> PAGEREF _Toc204418850 \h </w:instrText>
+            </w:r>
+            <w:r>
+              <w:rPr>
+                <w:noProof/>
+                <w:webHidden/>
+              </w:rPr>
+            </w:r>
+            <w:r>
+              <w:rPr>
+                <w:noProof/>
+                <w:webHidden/>
+              </w:rPr>
+              <w:fldChar w:fldCharType="separate"/>
+            </w:r>
+            <w:r>
+              <w:rPr>
+                <w:noProof/>
+                <w:webHidden/>
+              </w:rPr>
+              <w:t>10</w:t>
+            </w:r>
+            <w:r>
+              <w:rPr>
+                <w:noProof/>
+                <w:webHidden/>
+              </w:rPr>
+              <w:fldChar w:fldCharType="end"/>
+            </w:r>
+          </w:hyperlink>
+        </w:p>
+        <w:p>
+          <w:pPr>
+            <w:pStyle w:val="TOC2"/>
+            <w:tabs>
+              <w:tab w:val="right" w:leader="dot" w:pos="9628"/>
+            </w:tabs>
+            <w:rPr>
+              <w:rFonts w:asciiTheme="minorHAnsi" w:eastAsiaTheme="minorEastAsia" w:hAnsiTheme="minorHAnsi" w:cstheme="minorBidi"/>
+              <w:noProof/>
+              <w:lang w:eastAsia="it-IT"/>
+            </w:rPr>
+          </w:pPr>
+          <w:hyperlink w:anchor="_Toc204418851" w:history="1">
+            <w:r>
+              <w:rPr>
+                <w:rStyle w:val="Hyperlink"/>
+                <w:noProof/>
+                <w:lang w:val="en-US"/>
+              </w:rPr>
+              <w:t>Closing a chat session</w:t>
+            </w:r>
+            <w:r>
+              <w:rPr>
+                <w:noProof/>
+                <w:webHidden/>
+              </w:rPr>
+              <w:tab/>
+            </w:r>
+            <w:r>
+              <w:rPr>
+                <w:noProof/>
+                <w:webHidden/>
+              </w:rPr>
+              <w:fldChar w:fldCharType="begin"/>
+            </w:r>
+            <w:r>
+              <w:rPr>
+                <w:noProof/>
+                <w:webHidden/>
+              </w:rPr>
+              <w:instrText xml:space="preserve"> PAGEREF _Toc204418851 \h </w:instrText>
+            </w:r>
+            <w:r>
+              <w:rPr>
+                <w:noProof/>
+                <w:webHidden/>
+              </w:rPr>
+            </w:r>
+            <w:r>
+              <w:rPr>
+                <w:noProof/>
+                <w:webHidden/>
+              </w:rPr>
+              <w:fldChar w:fldCharType="separate"/>
+            </w:r>
+            <w:r>
+              <w:rPr>
+                <w:noProof/>
+                <w:webHidden/>
+              </w:rPr>
+              <w:t>10</w:t>
+            </w:r>
+            <w:r>
+              <w:rPr>
+                <w:noProof/>
+                <w:webHidden/>
+              </w:rPr>
+              <w:fldChar w:fldCharType="end"/>
+            </w:r>
+          </w:hyperlink>
+        </w:p>
+        <w:p>
+          <w:pPr>
+            <w:pStyle w:val="TOC1"/>
+            <w:tabs>
+              <w:tab w:val="right" w:leader="dot" w:pos="9628"/>
+            </w:tabs>
+            <w:rPr>
+              <w:rFonts w:asciiTheme="minorHAnsi" w:eastAsiaTheme="minorEastAsia" w:hAnsiTheme="minorHAnsi" w:cstheme="minorBidi"/>
+              <w:noProof/>
+              <w:lang w:eastAsia="it-IT"/>
+            </w:rPr>
+          </w:pPr>
+          <w:hyperlink w:anchor="_Toc204418852" w:history="1">
+            <w:r>
+              <w:rPr>
+                <w:rStyle w:val="Hyperlink"/>
+                <w:noProof/>
+                <w:lang w:val="en-US"/>
+              </w:rPr>
+              <w:t>FAQ</w:t>
+            </w:r>
+            <w:r>
+              <w:rPr>
+                <w:noProof/>
+                <w:webHidden/>
+              </w:rPr>
+              <w:tab/>
+            </w:r>
+            <w:r>
+              <w:rPr>
+                <w:noProof/>
+                <w:webHidden/>
+              </w:rPr>
+              <w:fldChar w:fldCharType="begin"/>
+            </w:r>
+            <w:r>
+              <w:rPr>
+                <w:noProof/>
+                <w:webHidden/>
+              </w:rPr>
+              <w:instrText xml:space="preserve"> PAGEREF _Toc204418852 \h </w:instrText>
+            </w:r>
+            <w:r>
+              <w:rPr>
+                <w:noProof/>
+                <w:webHidden/>
+              </w:rPr>
+            </w:r>
+            <w:r>
+              <w:rPr>
+                <w:noProof/>
+                <w:webHidden/>
+              </w:rPr>
+              <w:fldChar w:fldCharType="separate"/>
+            </w:r>
+            <w:r>
+              <w:rPr>
+                <w:noProof/>
+                <w:webHidden/>
+              </w:rPr>
+              <w:t>11</w:t>
+            </w:r>
+            <w:r>
+              <w:rPr>
+                <w:noProof/>
+                <w:webHidden/>
+              </w:rPr>
+              <w:fldChar w:fldCharType="end"/>
+            </w:r>
+          </w:hyperlink>
+        </w:p>
+        <w:p>
+          <w:r>
+            <w:fldChar w:fldCharType="end"/>
+          </w:r>
+        </w:p>
+      </w:sdtContent>
+    </w:sdt>
+    <w:p>
+      <w:pPr>
+        <w:spacing w:after="0" w:line="240" w:lineRule="auto"/>
+        <w:rPr>
+          <w:rFonts w:ascii="Arial Black" w:hAnsi="Arial Black"/>
+          <w:sz w:val="52"/>
+          <w:szCs w:val="52"/>
+          <w:lang w:val="en-US"/>
+        </w:rPr>
+      </w:pPr>
+      <w:r>
+        <w:rPr>
+          <w:rFonts w:ascii="Arial Black" w:hAnsi="Arial Black"/>
+          <w:sz w:val="52"/>
+          <w:szCs w:val="52"/>
+          <w:lang w:val="en-US"/>
+        </w:rPr>
+        <w:br w:type="page"/>
+      </w:r>
+    </w:p>
     <w:p>
       <w:pPr>
         <w:pStyle w:val="Heading1"/>
@@ -70,6 +1398,7 @@
           <w:lang w:val="en-US"/>
         </w:rPr>
       </w:pPr>
+      <w:bookmarkStart w:id="0" w:name="_Toc204418835"/>
       <w:r>
         <w:rPr>
           <w:lang w:val="en-US"/>
@@ -77,28 +1406,19 @@
         <w:lastRenderedPageBreak/>
         <w:t>Introduction</w:t>
       </w:r>
-    </w:p>
-    <w:p>
-      <w:pPr>
-        <w:rPr>
-          <w:lang w:val="en-US"/>
-        </w:rPr>
-      </w:pPr>
-      <w:proofErr w:type="spellStart"/>
-      <w:proofErr w:type="gramStart"/>
-      <w:r>
-        <w:rPr>
-          <w:lang w:val="en-US"/>
-        </w:rPr>
-        <w:t>jChat</w:t>
-      </w:r>
-      <w:proofErr w:type="spellEnd"/>
-      <w:proofErr w:type="gramEnd"/>
-      <w:r>
-        <w:rPr>
-          <w:lang w:val="en-US"/>
-        </w:rPr>
-        <w:t xml:space="preserve"> application is a</w:t>
+      <w:bookmarkEnd w:id="0"/>
+    </w:p>
+    <w:p>
+      <w:pPr>
+        <w:rPr>
+          <w:lang w:val="en-US"/>
+        </w:rPr>
+      </w:pPr>
+      <w:r>
+        <w:rPr>
+          <w:lang w:val="en-US"/>
+        </w:rPr>
+        <w:t>jChat application is a</w:t>
       </w:r>
       <w:r>
         <w:rPr>
@@ -116,7 +1436,29 @@
         <w:rPr>
           <w:lang w:val="en-US"/>
         </w:rPr>
-        <w:t>ation for Android , based on JADE (jade.tilab.com).</w:t>
+        <w:t>ation for Android , based on JADE (</w:t>
+      </w:r>
+      <w:hyperlink r:id="rId8" w:history="1">
+        <w:r>
+          <w:rPr>
+            <w:rStyle w:val="Hyperlink"/>
+            <w:lang w:val="en-US"/>
+          </w:rPr>
+          <w:t>http://</w:t>
+        </w:r>
+        <w:r>
+          <w:rPr>
+            <w:rStyle w:val="Hyperlink"/>
+            <w:lang w:val="en-US"/>
+          </w:rPr>
+          <w:t>jade.tilab.com</w:t>
+        </w:r>
+      </w:hyperlink>
+      <w:r>
+        <w:rPr>
+          <w:lang w:val="en-US"/>
+        </w:rPr>
+        <w:t>).</w:t>
       </w:r>
     </w:p>
     <w:p>
@@ -158,20 +1500,33 @@
           <w:lang w:val="en-US"/>
         </w:rPr>
       </w:pPr>
-      <w:r>
-        <w:rPr>
-          <w:lang w:val="en-US"/>
-        </w:rPr>
-        <w:t xml:space="preserve">Using Android </w:t>
-      </w:r>
-      <w:proofErr w:type="spellStart"/>
-      <w:r>
-        <w:rPr>
-          <w:lang w:val="en-US"/>
-        </w:rPr>
-        <w:t>jChat</w:t>
-      </w:r>
-      <w:proofErr w:type="spellEnd"/>
+      <w:bookmarkStart w:id="1" w:name="_Toc204418836"/>
+      <w:r>
+        <w:rPr>
+          <w:lang w:val="en-US"/>
+        </w:rPr>
+        <w:t>Android jChat</w:t>
+      </w:r>
+      <w:r>
+        <w:rPr>
+          <w:lang w:val="en-US"/>
+        </w:rPr>
+        <w:t xml:space="preserve"> setup</w:t>
+      </w:r>
+      <w:bookmarkEnd w:id="1"/>
+    </w:p>
+    <w:p>
+      <w:pPr>
+        <w:rPr>
+          <w:lang w:val="en-US"/>
+        </w:rPr>
+      </w:pPr>
+      <w:r>
+        <w:rPr>
+          <w:lang w:val="en-US"/>
+        </w:rPr>
+        <w:t>In order to be able to start and use the jChat application, a few configuration steps are required.</w:t>
+      </w:r>
     </w:p>
     <w:p>
       <w:pPr>
@@ -180,38 +1535,833 @@
           <w:lang w:val="en-US"/>
         </w:rPr>
       </w:pPr>
+      <w:bookmarkStart w:id="2" w:name="_Toc204418837"/>
+      <w:r>
+        <w:rPr>
+          <w:lang w:val="en-US"/>
+        </w:rPr>
+        <w:t>Setting the phone number</w:t>
+      </w:r>
+      <w:bookmarkEnd w:id="2"/>
+    </w:p>
+    <w:p>
+      <w:pPr>
+        <w:rPr>
+          <w:lang w:val="en-US"/>
+        </w:rPr>
+      </w:pPr>
+      <w:r>
+        <w:rPr>
+          <w:lang w:val="en-US"/>
+        </w:rPr>
+        <w:t xml:space="preserve">jChat application uses the phone number as the agent ID of each contact. Unfortunately, the emulator phone number is not easily customizable yet. </w:t>
+      </w:r>
+    </w:p>
+    <w:p>
+      <w:pPr>
+        <w:rPr>
+          <w:lang w:val="en-US"/>
+        </w:rPr>
+      </w:pPr>
+      <w:r>
+        <w:rPr>
+          <w:lang w:val="en-US"/>
+        </w:rPr>
+        <w:t xml:space="preserve">As a workaround, the phone number can be set by changing the </w:t>
+      </w:r>
+      <w:r>
+        <w:rPr>
+          <w:lang w:val="en-US"/>
+        </w:rPr>
+        <w:t xml:space="preserve">value in </w:t>
+      </w:r>
+      <w:r>
+        <w:rPr>
+          <w:rFonts w:ascii="Courier" w:hAnsi="Courier"/>
+          <w:lang w:val="en-US"/>
+        </w:rPr>
+        <w:t>local.prop</w:t>
+      </w:r>
+      <w:r>
+        <w:rPr>
+          <w:lang w:val="en-US"/>
+        </w:rPr>
+        <w:t xml:space="preserve"> </w:t>
+      </w:r>
+      <w:r>
+        <w:rPr>
+          <w:lang w:val="en-US"/>
+        </w:rPr>
+        <w:t xml:space="preserve">that can be found in the </w:t>
+      </w:r>
+      <w:r>
+        <w:rPr>
+          <w:rFonts w:ascii="Courier" w:hAnsi="Courier"/>
+          <w:lang w:val="en-US"/>
+        </w:rPr>
+        <w:t>cfg</w:t>
+      </w:r>
+      <w:r>
+        <w:rPr>
+          <w:lang w:val="en-US"/>
+        </w:rPr>
+        <w:t xml:space="preserve"> folder. The </w:t>
+      </w:r>
+      <w:r>
+        <w:rPr>
+          <w:rFonts w:ascii="Courier" w:hAnsi="Courier"/>
+          <w:lang w:val="en-US"/>
+        </w:rPr>
+        <w:t>local.prop</w:t>
+      </w:r>
+      <w:r>
+        <w:rPr>
+          <w:lang w:val="en-US"/>
+        </w:rPr>
+        <w:t xml:space="preserve"> file should then be copied on the emulator in </w:t>
+      </w:r>
+      <w:r>
+        <w:rPr>
+          <w:rFonts w:ascii="Courier" w:hAnsi="Courier"/>
+          <w:lang w:val="en-US"/>
+        </w:rPr>
+        <w:t>/data</w:t>
+      </w:r>
+      <w:r>
+        <w:rPr>
+          <w:lang w:val="en-US"/>
+        </w:rPr>
+        <w:t xml:space="preserve"> with the following command:</w:t>
+      </w:r>
+    </w:p>
+    <w:p>
+      <w:pPr>
+        <w:rPr>
+          <w:lang w:val="en-US"/>
+        </w:rPr>
+      </w:pPr>
+      <w:r>
+        <w:rPr>
+          <w:rFonts w:ascii="Courier" w:hAnsi="Courier"/>
+          <w:lang w:val="en-US"/>
+        </w:rPr>
+        <w:t xml:space="preserve">adb push </w:t>
+      </w:r>
+      <w:r>
+        <w:rPr>
+          <w:rFonts w:ascii="Courier" w:hAnsi="Courier"/>
+          <w:b/>
+          <w:lang w:val="en-US"/>
+        </w:rPr>
+        <w:t>&lt;path-to-file&gt;</w:t>
+      </w:r>
+      <w:r>
+        <w:rPr>
+          <w:rFonts w:ascii="Courier" w:hAnsi="Courier"/>
+          <w:lang w:val="en-US"/>
+        </w:rPr>
+        <w:t>\local.prop /data</w:t>
+      </w:r>
+      <w:r>
+        <w:rPr>
+          <w:lang w:val="en-US"/>
+        </w:rPr>
+        <w:t xml:space="preserve"> </w:t>
+      </w:r>
+    </w:p>
+    <w:p>
+      <w:pPr>
+        <w:rPr>
+          <w:lang w:val="en-US"/>
+        </w:rPr>
+      </w:pPr>
+      <w:r>
+        <w:rPr>
+          <w:lang w:val="en-US"/>
+        </w:rPr>
+        <w:t xml:space="preserve">Please note that, after copying the file, it is necessary to reboot the emulator  to see the changes. </w:t>
+      </w:r>
+    </w:p>
+    <w:p>
+      <w:pPr>
+        <w:rPr>
+          <w:lang w:val="en-US"/>
+        </w:rPr>
+      </w:pPr>
+      <w:r>
+        <w:rPr>
+          <w:lang w:val="en-US"/>
+        </w:rPr>
+        <w:t xml:space="preserve">If the </w:t>
+      </w:r>
+      <w:r>
+        <w:rPr>
+          <w:rFonts w:ascii="Courier" w:hAnsi="Courier"/>
+          <w:lang w:val="en-US"/>
+        </w:rPr>
+        <w:t>local.prop</w:t>
+      </w:r>
+      <w:r>
+        <w:rPr>
+          <w:lang w:val="en-US"/>
+        </w:rPr>
+        <w:t xml:space="preserve"> file cannot be found on the emulator, the jChat application shall use a random ID for the agent.</w:t>
+      </w:r>
+    </w:p>
+    <w:p>
+      <w:pPr>
+        <w:pStyle w:val="Heading2"/>
+        <w:rPr>
+          <w:lang w:val="en-US"/>
+        </w:rPr>
+      </w:pPr>
+      <w:bookmarkStart w:id="3" w:name="_Toc204418838"/>
+      <w:r>
+        <w:rPr>
+          <w:lang w:val="en-US"/>
+        </w:rPr>
+        <w:t>Customizing the GPS location provider</w:t>
+      </w:r>
+      <w:bookmarkEnd w:id="3"/>
+    </w:p>
+    <w:p>
+      <w:pPr>
+        <w:rPr>
+          <w:lang w:val="en-US"/>
+        </w:rPr>
+      </w:pPr>
+      <w:r>
+        <w:rPr>
+          <w:lang w:val="en-US"/>
+        </w:rPr>
+        <w:t xml:space="preserve">jChat allows to a user to see both his position and his contact’s on a map. To do so, </w:t>
+      </w:r>
+      <w:r>
+        <w:rPr>
+          <w:lang w:val="en-US"/>
+        </w:rPr>
+        <w:t xml:space="preserve">a mocked GPS location provider is used. Android provides a simple way of mocking GPS: each location provider is mapped to a directory on the emulator inside </w:t>
+      </w:r>
+      <w:r>
+        <w:rPr>
+          <w:rFonts w:ascii="Courier" w:hAnsi="Courier"/>
+          <w:lang w:val="en-US"/>
+        </w:rPr>
+        <w:t>/data/misc/locatio</w:t>
+      </w:r>
+      <w:r>
+        <w:rPr>
+          <w:rFonts w:ascii="Courier" w:hAnsi="Courier"/>
+          <w:lang w:val="en-US"/>
+        </w:rPr>
+        <w:t>n</w:t>
+      </w:r>
+      <w:r>
+        <w:rPr>
+          <w:lang w:val="en-US"/>
+        </w:rPr>
+        <w:t>.</w:t>
+      </w:r>
+      <w:r>
+        <w:rPr>
+          <w:lang w:val="en-US"/>
+        </w:rPr>
+        <w:t xml:space="preserve"> Each location provider directory contains a set of files that specifies different positions that are read and fired over time to simulate a real GPS device.</w:t>
+      </w:r>
+    </w:p>
+    <w:p>
+      <w:pPr>
+        <w:rPr>
+          <w:lang w:val="en-US"/>
+        </w:rPr>
+      </w:pPr>
+      <w:r>
+        <w:rPr>
+          <w:lang w:val="en-US"/>
+        </w:rPr>
+        <w:t>Android provides a gps directory with a readymade path, but any user is totally free to provide its own path. Currently jChat provides some tracks in KML format that can be used as an alternative.</w:t>
+      </w:r>
+    </w:p>
+    <w:p>
+      <w:pPr>
+        <w:rPr>
+          <w:lang w:val="en-US"/>
+        </w:rPr>
+      </w:pPr>
+      <w:r>
+        <w:rPr>
+          <w:lang w:val="en-US"/>
+        </w:rPr>
+        <w:t xml:space="preserve">It is possible changing the default track by creating a new folder under </w:t>
+      </w:r>
+      <w:r>
+        <w:rPr>
+          <w:rFonts w:ascii="Courier" w:hAnsi="Courier"/>
+          <w:lang w:val="en-US"/>
+        </w:rPr>
+        <w:t>/data/misc/locatio</w:t>
+      </w:r>
+      <w:r>
+        <w:rPr>
+          <w:rFonts w:ascii="Courier" w:hAnsi="Courier"/>
+          <w:lang w:val="en-US"/>
+        </w:rPr>
+        <w:t xml:space="preserve">n </w:t>
+      </w:r>
+      <w:r>
+        <w:rPr>
+          <w:lang w:val="en-US"/>
+        </w:rPr>
+        <w:t>(</w:t>
+      </w:r>
+      <w:r>
+        <w:rPr>
+          <w:lang w:val="en-US"/>
+        </w:rPr>
+        <w:t xml:space="preserve">let’s call it </w:t>
+      </w:r>
+      <w:r>
+        <w:rPr>
+          <w:i/>
+          <w:lang w:val="en-US"/>
+        </w:rPr>
+        <w:t>mygps</w:t>
+      </w:r>
+      <w:r>
+        <w:rPr>
+          <w:lang w:val="en-US"/>
+        </w:rPr>
+        <w:t>)</w:t>
+      </w:r>
+      <w:r>
+        <w:rPr>
+          <w:lang w:val="en-US"/>
+        </w:rPr>
+        <w:t xml:space="preserve"> and copying the KML file there, together with the provided  </w:t>
+      </w:r>
+      <w:r>
+        <w:rPr>
+          <w:i/>
+          <w:lang w:val="en-US"/>
+        </w:rPr>
+        <w:t>location</w:t>
+      </w:r>
+      <w:r>
+        <w:rPr>
+          <w:lang w:val="en-US"/>
+        </w:rPr>
+        <w:t xml:space="preserve"> and </w:t>
+      </w:r>
+      <w:r>
+        <w:rPr>
+          <w:i/>
+          <w:lang w:val="en-US"/>
+        </w:rPr>
+        <w:t>properties</w:t>
+      </w:r>
+      <w:r>
+        <w:rPr>
+          <w:lang w:val="en-US"/>
+        </w:rPr>
+        <w:t xml:space="preserve"> files.</w:t>
+      </w:r>
+    </w:p>
+    <w:p>
+      <w:pPr>
+        <w:rPr>
+          <w:lang w:val="en-US"/>
+        </w:rPr>
+      </w:pPr>
+      <w:r>
+        <w:rPr>
+          <w:lang w:val="en-US"/>
+        </w:rPr>
+        <w:t xml:space="preserve">At the end, all these three files should be inside the </w:t>
+      </w:r>
+      <w:r>
+        <w:rPr>
+          <w:rFonts w:ascii="Courier" w:hAnsi="Courier"/>
+          <w:lang w:val="en-US"/>
+        </w:rPr>
+        <w:t>mygps</w:t>
+      </w:r>
+      <w:r>
+        <w:rPr>
+          <w:lang w:val="en-US"/>
+        </w:rPr>
+        <w:t xml:space="preserve"> folder.</w:t>
+      </w:r>
+    </w:p>
+    <w:p>
+      <w:pPr>
+        <w:rPr>
+          <w:lang w:val="en-US"/>
+        </w:rPr>
+      </w:pPr>
+      <w:r>
+        <w:rPr>
+          <w:lang w:val="en-US"/>
+        </w:rPr>
+        <w:t xml:space="preserve">Now, to make the application aware of what GPS location provider should be used, the </w:t>
+      </w:r>
+      <w:r>
+        <w:rPr>
+          <w:rFonts w:ascii="Courier" w:hAnsi="Courier"/>
+          <w:lang w:val="en-US"/>
+        </w:rPr>
+        <w:t>strings.xml</w:t>
+      </w:r>
+      <w:r>
+        <w:rPr>
+          <w:lang w:val="en-US"/>
+        </w:rPr>
+        <w:t xml:space="preserve"> file   </w:t>
+      </w:r>
+      <w:r>
+        <w:rPr>
+          <w:lang w:val="en-US"/>
+        </w:rPr>
+        <w:t xml:space="preserve">(found in </w:t>
+      </w:r>
+      <w:r>
+        <w:rPr>
+          <w:rFonts w:ascii="Courier" w:hAnsi="Courier"/>
+          <w:lang w:val="en-US"/>
+        </w:rPr>
+        <w:t>res/values</w:t>
+      </w:r>
+      <w:r>
+        <w:rPr>
+          <w:lang w:val="en-US"/>
+        </w:rPr>
+        <w:t xml:space="preserve"> subfolder) should be modified. In particular the</w:t>
+      </w:r>
+      <w:r>
+        <w:rPr>
+          <w:rFonts w:ascii="Courier" w:hAnsi="Courier"/>
+          <w:lang w:val="en-US"/>
+        </w:rPr>
+        <w:t xml:space="preserve"> </w:t>
+      </w:r>
+      <w:r>
+        <w:rPr>
+          <w:rFonts w:ascii="Courier" w:hAnsi="Courier"/>
+          <w:lang w:val="en-US"/>
+        </w:rPr>
+        <w:t>location_provider_name</w:t>
+      </w:r>
+      <w:r>
+        <w:rPr>
+          <w:rFonts w:ascii="Courier" w:hAnsi="Courier"/>
+          <w:lang w:val="en-US"/>
+        </w:rPr>
+        <w:t xml:space="preserve"> </w:t>
+      </w:r>
+      <w:r>
+        <w:rPr>
+          <w:lang w:val="en-US"/>
+        </w:rPr>
+        <w:t>variable should be set with the name of the location provider to be used (mygps in this case).</w:t>
+      </w:r>
+    </w:p>
+    <w:p>
+      <w:pPr>
+        <w:rPr>
+          <w:lang w:val="en-US"/>
+        </w:rPr>
+      </w:pPr>
+      <w:r>
+        <w:rPr>
+          <w:lang w:val="en-US"/>
+        </w:rPr>
+        <w:t>Again, note that the emulator must be restarted in order to find the newly added location provider.</w:t>
+      </w:r>
+    </w:p>
+    <w:p>
+      <w:pPr>
+        <w:rPr>
+          <w:lang w:val="en-US"/>
+        </w:rPr>
+      </w:pPr>
+    </w:p>
+    <w:p>
+      <w:pPr>
+        <w:pStyle w:val="Heading2"/>
+        <w:rPr>
+          <w:lang w:val="en-US"/>
+        </w:rPr>
+      </w:pPr>
+      <w:bookmarkStart w:id="4" w:name="_Toc204418839"/>
+      <w:r>
+        <w:rPr>
+          <w:lang w:val="en-US"/>
+        </w:rPr>
+        <w:lastRenderedPageBreak/>
+        <w:t>Launching JADE main container</w:t>
+      </w:r>
+      <w:bookmarkEnd w:id="4"/>
+    </w:p>
+    <w:p>
+      <w:pPr>
+        <w:rPr>
+          <w:lang w:val="en-US"/>
+        </w:rPr>
+      </w:pPr>
+      <w:r>
+        <w:rPr>
+          <w:lang w:val="en-US"/>
+        </w:rPr>
+        <w:t>To be able to run jChat, a JADE Leap main container must be launched.</w:t>
+      </w:r>
+    </w:p>
+    <w:p>
+      <w:pPr>
+        <w:rPr>
+          <w:lang w:val="en-US"/>
+        </w:rPr>
+      </w:pPr>
+      <w:r>
+        <w:rPr>
+          <w:lang w:val="en-US"/>
+        </w:rPr>
+        <w:t xml:space="preserve"> A JADE Leap container MUST be running when jChat is launched, otherwise the application will hang. </w:t>
+      </w:r>
+    </w:p>
+    <w:p>
+      <w:pPr>
+        <w:rPr>
+          <w:lang w:val="en-US"/>
+        </w:rPr>
+      </w:pPr>
+      <w:r>
+        <w:rPr>
+          <w:lang w:val="en-US"/>
+        </w:rPr>
+        <w:t xml:space="preserve">These are the </w:t>
+      </w:r>
+      <w:r>
+        <w:rPr>
+          <w:lang w:val="en-US"/>
+        </w:rPr>
+        <w:t>steps</w:t>
+      </w:r>
+      <w:r>
+        <w:rPr>
+          <w:lang w:val="en-US"/>
+        </w:rPr>
+        <w:t xml:space="preserve"> that should be executed</w:t>
+      </w:r>
+      <w:r>
+        <w:rPr>
+          <w:lang w:val="en-US"/>
+        </w:rPr>
+        <w:t>:</w:t>
+      </w:r>
+    </w:p>
+    <w:p>
+      <w:pPr>
+        <w:pStyle w:val="ListParagraph"/>
+        <w:numPr>
+          <w:ilvl w:val="0"/>
+          <w:numId w:val="5"/>
+        </w:numPr>
+        <w:rPr>
+          <w:lang w:val="en-US"/>
+        </w:rPr>
+      </w:pPr>
+      <w:r>
+        <w:rPr>
+          <w:lang w:val="en-US"/>
+        </w:rPr>
+        <w:t xml:space="preserve">Download the last JADE-Leap sources from </w:t>
+      </w:r>
+      <w:hyperlink r:id="rId9" w:history="1">
+        <w:r>
+          <w:rPr>
+            <w:rStyle w:val="Hyperlink"/>
+            <w:lang w:val="en-US"/>
+          </w:rPr>
+          <w:t>http://jade</w:t>
+        </w:r>
+        <w:r>
+          <w:rPr>
+            <w:rStyle w:val="Hyperlink"/>
+            <w:lang w:val="en-US"/>
+          </w:rPr>
+          <w:t>.</w:t>
+        </w:r>
+        <w:r>
+          <w:rPr>
+            <w:rStyle w:val="Hyperlink"/>
+            <w:lang w:val="en-US"/>
+          </w:rPr>
+          <w:t>tilab.com</w:t>
+        </w:r>
+      </w:hyperlink>
+    </w:p>
+    <w:p>
+      <w:pPr>
+        <w:pStyle w:val="ListParagraph"/>
+        <w:numPr>
+          <w:ilvl w:val="0"/>
+          <w:numId w:val="5"/>
+        </w:numPr>
+        <w:rPr>
+          <w:lang w:val="en-US"/>
+        </w:rPr>
+      </w:pPr>
+      <w:r>
+        <w:rPr>
+          <w:lang w:val="en-US"/>
+        </w:rPr>
+        <w:t>Unpack the sources somewhere</w:t>
+      </w:r>
+    </w:p>
+    <w:p>
+      <w:pPr>
+        <w:pStyle w:val="ListParagraph"/>
+        <w:numPr>
+          <w:ilvl w:val="0"/>
+          <w:numId w:val="5"/>
+        </w:numPr>
+        <w:rPr>
+          <w:lang w:val="en-US"/>
+        </w:rPr>
+      </w:pPr>
+      <w:r>
+        <w:rPr>
+          <w:lang w:val="en-US"/>
+        </w:rPr>
+        <w:t>Build JADE Leap for J2SE following the instruction provided with JADE sources</w:t>
+      </w:r>
+      <w:r>
+        <w:rPr>
+          <w:lang w:val="en-US"/>
+        </w:rPr>
+        <w:t xml:space="preserve">.  If the build is successful, a </w:t>
+      </w:r>
+      <w:r>
+        <w:rPr>
+          <w:rFonts w:ascii="Courier" w:hAnsi="Courier"/>
+          <w:lang w:val="en-US"/>
+        </w:rPr>
+        <w:t>JadeLeap.jar</w:t>
+      </w:r>
+      <w:r>
+        <w:rPr>
+          <w:lang w:val="en-US"/>
+        </w:rPr>
+        <w:t xml:space="preserve"> file is available. </w:t>
+      </w:r>
+    </w:p>
+    <w:p>
+      <w:pPr>
+        <w:pStyle w:val="ListParagraph"/>
+        <w:numPr>
+          <w:ilvl w:val="0"/>
+          <w:numId w:val="5"/>
+        </w:numPr>
+        <w:rPr>
+          <w:lang w:val="en-US"/>
+        </w:rPr>
+      </w:pPr>
+      <w:r>
+        <w:rPr>
+          <w:lang w:val="en-US"/>
+        </w:rPr>
+        <w:t>Launch a JADE Leap main container, together with JADE RMA GUI issuing</w:t>
+      </w:r>
+      <w:r>
+        <w:rPr>
+          <w:lang w:val="en-US"/>
+        </w:rPr>
+        <w:t xml:space="preserve"> the following command</w:t>
+      </w:r>
+    </w:p>
+    <w:p>
+      <w:pPr>
+        <w:ind w:left="360"/>
+        <w:rPr>
+          <w:rFonts w:ascii="Courier" w:hAnsi="Courier"/>
+          <w:sz w:val="20"/>
+          <w:szCs w:val="20"/>
+          <w:lang w:val="en-US"/>
+        </w:rPr>
+      </w:pPr>
+      <w:r>
+        <w:rPr>
+          <w:rFonts w:ascii="Courier" w:hAnsi="Courier"/>
+          <w:sz w:val="20"/>
+          <w:szCs w:val="20"/>
+          <w:lang w:val="en-US"/>
+        </w:rPr>
+        <w:t xml:space="preserve">java </w:t>
+      </w:r>
+      <w:r>
+        <w:rPr>
+          <w:rFonts w:ascii="Courier" w:hAnsi="Courier"/>
+          <w:sz w:val="20"/>
+          <w:szCs w:val="20"/>
+          <w:lang w:val="en-US"/>
+        </w:rPr>
+        <w:t>-</w:t>
+      </w:r>
+      <w:r>
+        <w:rPr>
+          <w:rFonts w:ascii="Courier" w:hAnsi="Courier"/>
+          <w:sz w:val="20"/>
+          <w:szCs w:val="20"/>
+          <w:lang w:val="en-US"/>
+        </w:rPr>
+        <w:t>cp &lt;PATH_TO_JADE_LEAP&gt;\JadeLeap.jar</w:t>
+      </w:r>
+      <w:r>
+        <w:rPr>
+          <w:rFonts w:ascii="Courier" w:hAnsi="Courier"/>
+          <w:sz w:val="20"/>
+          <w:szCs w:val="20"/>
+          <w:lang w:val="en-US"/>
+        </w:rPr>
+        <w:t xml:space="preserve">  -</w:t>
+      </w:r>
+      <w:r>
+        <w:rPr>
+          <w:rFonts w:ascii="Courier" w:hAnsi="Courier"/>
+          <w:sz w:val="20"/>
+          <w:szCs w:val="20"/>
+          <w:lang w:val="en-US"/>
+        </w:rPr>
+        <w:t xml:space="preserve">Djade_domain_df_autocleanup=true jade.Boot </w:t>
+      </w:r>
+      <w:r>
+        <w:rPr>
+          <w:rFonts w:ascii="Courier" w:hAnsi="Courier"/>
+          <w:sz w:val="20"/>
+          <w:szCs w:val="20"/>
+          <w:lang w:val="en-US"/>
+        </w:rPr>
+        <w:t>-</w:t>
+      </w:r>
+      <w:r>
+        <w:rPr>
+          <w:rFonts w:ascii="Courier" w:hAnsi="Courier"/>
+          <w:sz w:val="20"/>
+          <w:szCs w:val="20"/>
+          <w:lang w:val="en-US"/>
+        </w:rPr>
+        <w:t>gui</w:t>
+      </w:r>
+    </w:p>
+    <w:p>
+      <w:pPr>
+        <w:rPr>
+          <w:lang w:val="en-US"/>
+        </w:rPr>
+      </w:pPr>
+      <w:r>
+        <w:rPr>
+          <w:lang w:val="en-US"/>
+        </w:rPr>
+        <w:t>Please note that the</w:t>
+      </w:r>
+      <w:r>
+        <w:rPr>
+          <w:rFonts w:ascii="Courier" w:hAnsi="Courier"/>
+          <w:sz w:val="20"/>
+          <w:szCs w:val="20"/>
+          <w:lang w:val="en-US"/>
+        </w:rPr>
+        <w:t xml:space="preserve"> </w:t>
+      </w:r>
+      <w:r>
+        <w:rPr>
+          <w:lang w:val="en-US"/>
+        </w:rPr>
+        <w:t>option</w:t>
+      </w:r>
+      <w:r>
+        <w:rPr>
+          <w:rFonts w:ascii="Courier" w:hAnsi="Courier"/>
+          <w:sz w:val="20"/>
+          <w:szCs w:val="20"/>
+          <w:lang w:val="en-US"/>
+        </w:rPr>
+        <w:t xml:space="preserve"> </w:t>
+      </w:r>
+      <w:r>
+        <w:rPr>
+          <w:rFonts w:ascii="Courier" w:hAnsi="Courier"/>
+          <w:sz w:val="20"/>
+          <w:szCs w:val="20"/>
+          <w:lang w:val="en-US"/>
+        </w:rPr>
+        <w:t>-Djade_domain_df_autocleanup=true</w:t>
+      </w:r>
+      <w:r>
+        <w:rPr>
+          <w:rFonts w:ascii="Courier" w:hAnsi="Courier"/>
+          <w:sz w:val="20"/>
+          <w:szCs w:val="20"/>
+          <w:lang w:val="en-US"/>
+        </w:rPr>
+        <w:t xml:space="preserve"> </w:t>
+      </w:r>
+      <w:r>
+        <w:rPr>
+          <w:lang w:val="en-US"/>
+        </w:rPr>
+        <w:t>is necessary to correctly cleanup the DF agent</w:t>
+      </w:r>
+      <w:r>
+        <w:rPr>
+          <w:lang w:val="en-US"/>
+        </w:rPr>
+        <w:t>.</w:t>
+      </w:r>
+    </w:p>
+    <w:p>
+      <w:pPr>
+        <w:pStyle w:val="Heading1"/>
+        <w:rPr>
+          <w:lang w:val="en-US"/>
+        </w:rPr>
+      </w:pPr>
+      <w:bookmarkStart w:id="5" w:name="_Toc204418840"/>
+      <w:r>
+        <w:rPr>
+          <w:lang w:val="en-US"/>
+        </w:rPr>
+        <w:t>Using Android jChat</w:t>
+      </w:r>
+      <w:bookmarkEnd w:id="5"/>
+    </w:p>
+    <w:p>
+      <w:pPr>
+        <w:pStyle w:val="Heading2"/>
+        <w:rPr>
+          <w:lang w:val="en-US"/>
+        </w:rPr>
+      </w:pPr>
+      <w:bookmarkStart w:id="6" w:name="_Toc204418841"/>
       <w:r>
         <w:rPr>
           <w:lang w:val="en-US"/>
         </w:rPr>
         <w:t>Connecting to JADE</w:t>
       </w:r>
-    </w:p>
-    <w:p>
-      <w:pPr>
-        <w:rPr>
-          <w:lang w:val="en-US"/>
-        </w:rPr>
-      </w:pPr>
-      <w:r>
-        <w:rPr>
-          <w:lang w:val="en-US"/>
-        </w:rPr>
-        <w:t xml:space="preserve"> The first step for using </w:t>
-      </w:r>
-      <w:proofErr w:type="spellStart"/>
-      <w:r>
-        <w:rPr>
-          <w:lang w:val="en-US"/>
-        </w:rPr>
-        <w:t>jChat</w:t>
-      </w:r>
-      <w:proofErr w:type="spellEnd"/>
-      <w:r>
-        <w:rPr>
-          <w:lang w:val="en-US"/>
-        </w:rPr>
-        <w:t xml:space="preserve"> is the connection to a JADE Leap main container running on a host machine (local or remote). The default host machine and the port for the main </w:t>
+      <w:bookmarkEnd w:id="6"/>
+    </w:p>
+    <w:p>
+      <w:pPr>
+        <w:rPr>
+          <w:lang w:val="en-US"/>
+        </w:rPr>
+      </w:pPr>
+      <w:r>
+        <w:rPr>
+          <w:lang w:val="en-US"/>
+        </w:rPr>
+        <w:t xml:space="preserve"> The first step for using jChat is the connection to a JADE Leap main container running on a host machine (local or remote). The default host machine and the port for the main </w:t>
       </w:r>
       <w:r>
         <w:rPr>
@@ -234,8 +2384,8 @@
         </w:rPr>
         <w:drawing>
           <wp:inline distT="0" distB="0" distL="0" distR="0">
-            <wp:extent cx="2163839" cy="4183351"/>
-            <wp:effectExtent l="133350" t="114300" r="350761" b="293399"/>
+            <wp:extent cx="1449376" cy="3011761"/>
+            <wp:effectExtent l="152400" t="114300" r="341324" b="283889"/>
             <wp:docPr id="17" name="Picture 2" descr="settings-menu.png"/>
             <wp:cNvGraphicFramePr>
               <a:graphicFrameLocks xmlns:a="http://schemas.openxmlformats.org/drawingml/2006/main"/>
@@ -248,7 +2398,7 @@
                     <pic:cNvPicPr/>
                   </pic:nvPicPr>
                   <pic:blipFill>
-                    <a:blip r:embed="rId6"/>
+                    <a:blip r:embed="rId10"/>
                     <a:stretch>
                       <a:fillRect/>
                     </a:stretch>
@@ -256,7 +2406,7 @@
                   <pic:spPr>
                     <a:xfrm>
                       <a:off x="0" y="0"/>
-                      <a:ext cx="2163839" cy="4183351"/>
+                      <a:ext cx="1449459" cy="3011934"/>
                     </a:xfrm>
                     <a:prstGeom prst="rect">
                       <a:avLst/>
@@ -285,8 +2435,8 @@
         </w:rPr>
         <w:drawing>
           <wp:inline distT="0" distB="0" distL="0" distR="0">
-            <wp:extent cx="2190570" cy="4199997"/>
-            <wp:effectExtent l="133350" t="133350" r="343080" b="276753"/>
+            <wp:extent cx="1443071" cy="3011017"/>
+            <wp:effectExtent l="152400" t="133350" r="347629" b="284633"/>
             <wp:docPr id="16" name="Picture 3" descr="settings.png"/>
             <wp:cNvGraphicFramePr>
               <a:graphicFrameLocks xmlns:a="http://schemas.openxmlformats.org/drawingml/2006/main"/>
@@ -299,7 +2449,7 @@
                     <pic:cNvPicPr/>
                   </pic:nvPicPr>
                   <pic:blipFill>
-                    <a:blip r:embed="rId7"/>
+                    <a:blip r:embed="rId11"/>
                     <a:stretch>
                       <a:fillRect/>
                     </a:stretch>
@@ -307,7 +2457,7 @@
                   <pic:spPr>
                     <a:xfrm>
                       <a:off x="0" y="0"/>
-                      <a:ext cx="2190570" cy="4199997"/>
+                      <a:ext cx="1444730" cy="3014478"/>
                     </a:xfrm>
                     <a:prstGeom prst="rect">
                       <a:avLst/>
@@ -409,6 +2559,7 @@
         <w:rPr>
           <w:lang w:val="en-US"/>
         </w:rPr>
+        <w:lastRenderedPageBreak/>
         <w:t xml:space="preserve">Choose </w:t>
       </w:r>
       <w:r>
@@ -477,21 +2628,7 @@
         <w:rPr>
           <w:lang w:val="en-US"/>
         </w:rPr>
-        <w:t xml:space="preserve">). Remember that the </w:t>
-      </w:r>
-      <w:proofErr w:type="spellStart"/>
-      <w:r>
-        <w:rPr>
-          <w:lang w:val="en-US"/>
-        </w:rPr>
-        <w:t>localhost</w:t>
-      </w:r>
-      <w:proofErr w:type="spellEnd"/>
-      <w:r>
-        <w:rPr>
-          <w:lang w:val="en-US"/>
-        </w:rPr>
-        <w:t xml:space="preserve"> address on Android emulator is 10.0.2.2</w:t>
+        <w:t>). Remember that the localhost address on Android emulator is 10.0.2.2</w:t>
       </w:r>
     </w:p>
     <w:p>
@@ -509,7 +2646,6 @@
         <w:rPr>
           <w:lang w:val="en-US"/>
         </w:rPr>
-        <w:lastRenderedPageBreak/>
         <w:t xml:space="preserve">Press </w:t>
       </w:r>
       <w:r>
@@ -635,7 +2771,7 @@
                     <pic:cNvPicPr/>
                   </pic:nvPicPr>
                   <pic:blipFill>
-                    <a:blip r:embed="rId8"/>
+                    <a:blip r:embed="rId12"/>
                     <a:stretch>
                       <a:fillRect/>
                     </a:stretch>
@@ -693,26 +2829,70 @@
           <w:lang w:val="en-US"/>
         </w:rPr>
       </w:pPr>
-      <w:r>
-        <w:rPr>
-          <w:lang w:val="en-US"/>
-        </w:rPr>
-        <w:t xml:space="preserve">Knowing </w:t>
-      </w:r>
-      <w:proofErr w:type="spellStart"/>
-      <w:r>
-        <w:rPr>
-          <w:lang w:val="en-US"/>
-        </w:rPr>
-        <w:t>jChat</w:t>
-      </w:r>
-      <w:proofErr w:type="spellEnd"/>
-      <w:r>
-        <w:rPr>
-          <w:lang w:val="en-US"/>
-        </w:rPr>
-        <w:t xml:space="preserve"> tabs</w:t>
-      </w:r>
+      <w:bookmarkStart w:id="7" w:name="_Toc204418842"/>
+    </w:p>
+    <w:p>
+      <w:pPr>
+        <w:pStyle w:val="Heading1"/>
+        <w:rPr>
+          <w:lang w:val="en-US"/>
+        </w:rPr>
+      </w:pPr>
+    </w:p>
+    <w:p>
+      <w:pPr>
+        <w:pStyle w:val="Heading1"/>
+        <w:rPr>
+          <w:lang w:val="en-US"/>
+        </w:rPr>
+      </w:pPr>
+    </w:p>
+    <w:p>
+      <w:pPr>
+        <w:pStyle w:val="Heading1"/>
+        <w:rPr>
+          <w:lang w:val="en-US"/>
+        </w:rPr>
+      </w:pPr>
+    </w:p>
+    <w:p>
+      <w:pPr>
+        <w:pStyle w:val="Heading1"/>
+        <w:rPr>
+          <w:lang w:val="en-US"/>
+        </w:rPr>
+      </w:pPr>
+    </w:p>
+    <w:p>
+      <w:pPr>
+        <w:pStyle w:val="Heading1"/>
+        <w:rPr>
+          <w:lang w:val="en-US"/>
+        </w:rPr>
+      </w:pPr>
+    </w:p>
+    <w:p>
+      <w:pPr>
+        <w:rPr>
+          <w:lang w:val="en-US"/>
+        </w:rPr>
+      </w:pPr>
+    </w:p>
+    <w:p>
+      <w:pPr>
+        <w:pStyle w:val="Heading1"/>
+        <w:rPr>
+          <w:lang w:val="en-US"/>
+        </w:rPr>
+      </w:pPr>
+      <w:r>
+        <w:rPr>
+          <w:lang w:val="en-US"/>
+        </w:rPr>
+        <w:lastRenderedPageBreak/>
+        <w:t>Knowing jChat tabs</w:t>
+      </w:r>
+      <w:bookmarkEnd w:id="7"/>
     </w:p>
     <w:p>
       <w:pPr>
@@ -765,12 +2945,14 @@
           <w:lang w:val="en-US"/>
         </w:rPr>
       </w:pPr>
+      <w:bookmarkStart w:id="8" w:name="_Toc204418843"/>
       <w:r>
         <w:rPr>
           <w:lang w:val="en-US"/>
         </w:rPr>
         <w:t>The Contact tab</w:t>
       </w:r>
+      <w:bookmarkEnd w:id="8"/>
     </w:p>
     <w:p>
       <w:pPr>
@@ -787,8 +2969,8 @@
         </w:rPr>
         <w:drawing>
           <wp:inline distT="0" distB="0" distL="0" distR="0">
-            <wp:extent cx="1384419" cy="2672004"/>
-            <wp:effectExtent l="152400" t="133350" r="349131" b="299796"/>
+            <wp:extent cx="1266496" cy="2305050"/>
+            <wp:effectExtent l="152400" t="133350" r="333704" b="304800"/>
             <wp:docPr id="14" name="Picture 11" descr="contacts-tab.png"/>
             <wp:cNvGraphicFramePr>
               <a:graphicFrameLocks xmlns:a="http://schemas.openxmlformats.org/drawingml/2006/main"/>
@@ -801,7 +2983,7 @@
                     <pic:cNvPicPr/>
                   </pic:nvPicPr>
                   <pic:blipFill>
-                    <a:blip r:embed="rId9"/>
+                    <a:blip r:embed="rId13"/>
                     <a:stretch>
                       <a:fillRect/>
                     </a:stretch>
@@ -809,7 +2991,7 @@
                   <pic:spPr>
                     <a:xfrm>
                       <a:off x="0" y="0"/>
-                      <a:ext cx="1384419" cy="2672004"/>
+                      <a:ext cx="1267475" cy="2306832"/>
                     </a:xfrm>
                     <a:prstGeom prst="rect">
                       <a:avLst/>
@@ -948,12 +3130,14 @@
         <w:lastRenderedPageBreak/>
         <w:t xml:space="preserve"> </w:t>
       </w:r>
+      <w:bookmarkStart w:id="9" w:name="_Toc204418844"/>
       <w:r>
         <w:rPr>
           <w:lang w:val="en-US"/>
         </w:rPr>
         <w:t>The map tab</w:t>
       </w:r>
+      <w:bookmarkEnd w:id="9"/>
     </w:p>
     <w:p>
       <w:pPr>
@@ -984,7 +3168,7 @@
                     <pic:cNvPicPr/>
                   </pic:nvPicPr>
                   <pic:blipFill>
-                    <a:blip r:embed="rId10"/>
+                    <a:blip r:embed="rId14"/>
                     <a:stretch>
                       <a:fillRect/>
                     </a:stretch>
@@ -1035,7 +3219,7 @@
                     <pic:cNvPicPr/>
                   </pic:nvPicPr>
                   <pic:blipFill>
-                    <a:blip r:embed="rId11" cstate="print"/>
+                    <a:blip r:embed="rId15" cstate="print"/>
                     <a:stretch>
                       <a:fillRect/>
                     </a:stretch>
@@ -1104,19 +3288,11 @@
           <w:lang w:val="en-US"/>
         </w:rPr>
       </w:pPr>
-      <w:proofErr w:type="gramStart"/>
-      <w:r>
-        <w:rPr>
-          <w:lang w:val="en-US"/>
-        </w:rPr>
-        <w:t>Maps  can</w:t>
-      </w:r>
-      <w:proofErr w:type="gramEnd"/>
-      <w:r>
-        <w:rPr>
-          <w:lang w:val="en-US"/>
-        </w:rPr>
-        <w:t xml:space="preserve"> be seen both in traditional map mode and in satellite mode: the user is able to switch between the two modes using the switch button placed right above the map.</w:t>
+      <w:r>
+        <w:rPr>
+          <w:lang w:val="en-US"/>
+        </w:rPr>
+        <w:t>Maps  can be seen both in traditional map mode and in satellite mode: the user is able to switch between the two modes using the switch button placed right above the map.</w:t>
       </w:r>
     </w:p>
     <w:p>
@@ -1126,12 +3302,14 @@
           <w:lang w:val="en-US"/>
         </w:rPr>
       </w:pPr>
+      <w:bookmarkStart w:id="10" w:name="_Toc204418845"/>
       <w:r>
         <w:rPr>
           <w:lang w:val="en-US"/>
         </w:rPr>
         <w:t>Picking contacts</w:t>
       </w:r>
+      <w:bookmarkEnd w:id="10"/>
     </w:p>
     <w:p>
       <w:pPr>
@@ -1190,6 +3368,7 @@
           <w:noProof/>
           <w:lang w:eastAsia="it-IT"/>
         </w:rPr>
+        <w:lastRenderedPageBreak/>
         <w:drawing>
           <wp:inline distT="0" distB="0" distL="0" distR="0">
             <wp:extent cx="1257063" cy="2440502"/>
@@ -1206,7 +3385,7 @@
                     <pic:cNvPicPr/>
                   </pic:nvPicPr>
                   <pic:blipFill>
-                    <a:blip r:embed="rId12"/>
+                    <a:blip r:embed="rId16"/>
                     <a:stretch>
                       <a:fillRect/>
                     </a:stretch>
@@ -1257,7 +3436,7 @@
                     <pic:cNvPicPr/>
                   </pic:nvPicPr>
                   <pic:blipFill>
-                    <a:blip r:embed="rId13"/>
+                    <a:blip r:embed="rId17"/>
                     <a:stretch>
                       <a:fillRect/>
                     </a:stretch>
@@ -1298,7 +3477,6 @@
         <w:rPr>
           <w:lang w:val="en-US"/>
         </w:rPr>
-        <w:lastRenderedPageBreak/>
         <w:t>Please note that contact selection is local to the map (you cannot begin selecting contact in a tab, then switch to the other tab and continue selection).</w:t>
       </w:r>
     </w:p>
@@ -1340,12 +3518,14 @@
           <w:lang w:val="en-US"/>
         </w:rPr>
       </w:pPr>
+      <w:bookmarkStart w:id="11" w:name="_Toc204418846"/>
       <w:r>
         <w:rPr>
           <w:lang w:val="en-US"/>
         </w:rPr>
         <w:t>Interacting with contacts</w:t>
       </w:r>
+      <w:bookmarkEnd w:id="11"/>
     </w:p>
     <w:p>
       <w:pPr>
@@ -1373,12 +3553,14 @@
           <w:lang w:val="en-US"/>
         </w:rPr>
       </w:pPr>
+      <w:bookmarkStart w:id="12" w:name="_Toc204418847"/>
       <w:r>
         <w:rPr>
           <w:lang w:val="en-US"/>
         </w:rPr>
         <w:t>Sending an SMS to one or more contacts</w:t>
       </w:r>
+      <w:bookmarkEnd w:id="12"/>
     </w:p>
     <w:p>
       <w:pPr>
@@ -1443,8 +3625,8 @@
         </w:rPr>
         <w:drawing>
           <wp:inline distT="0" distB="0" distL="0" distR="0">
-            <wp:extent cx="1498455" cy="2885620"/>
-            <wp:effectExtent l="152400" t="133350" r="349395" b="295730"/>
+            <wp:extent cx="1389830" cy="2676438"/>
+            <wp:effectExtent l="152400" t="133350" r="343720" b="295362"/>
             <wp:docPr id="22" name="Picture 21" descr="sms.png"/>
             <wp:cNvGraphicFramePr>
               <a:graphicFrameLocks xmlns:a="http://schemas.openxmlformats.org/drawingml/2006/main" noChangeAspect="1"/>
@@ -1457,7 +3639,7 @@
                     <pic:cNvPicPr/>
                   </pic:nvPicPr>
                   <pic:blipFill>
-                    <a:blip r:embed="rId14"/>
+                    <a:blip r:embed="rId18"/>
                     <a:stretch>
                       <a:fillRect/>
                     </a:stretch>
@@ -1465,7 +3647,7 @@
                   <pic:spPr>
                     <a:xfrm>
                       <a:off x="0" y="0"/>
-                      <a:ext cx="1501238" cy="2890979"/>
+                      <a:ext cx="1393376" cy="2683266"/>
                     </a:xfrm>
                     <a:prstGeom prst="rect">
                       <a:avLst/>
@@ -1498,6 +3680,7 @@
         <w:rPr>
           <w:lang w:val="en-US"/>
         </w:rPr>
+        <w:lastRenderedPageBreak/>
         <w:t>Here he will be able to enter the message text and to send it.</w:t>
       </w:r>
     </w:p>
@@ -1529,57 +3712,26 @@
     </w:p>
     <w:p>
       <w:pPr>
+        <w:rPr>
+          <w:lang w:val="en-US"/>
+        </w:rPr>
+      </w:pPr>
+    </w:p>
+    <w:p>
+      <w:pPr>
         <w:pStyle w:val="Heading2"/>
         <w:rPr>
           <w:lang w:val="en-US"/>
         </w:rPr>
       </w:pPr>
-    </w:p>
-    <w:p>
-      <w:pPr>
-        <w:pStyle w:val="Heading2"/>
-        <w:rPr>
-          <w:lang w:val="en-US"/>
-        </w:rPr>
-      </w:pPr>
-    </w:p>
-    <w:p>
-      <w:pPr>
-        <w:pStyle w:val="Heading2"/>
-        <w:rPr>
-          <w:lang w:val="en-US"/>
-        </w:rPr>
-      </w:pPr>
-    </w:p>
-    <w:p>
-      <w:pPr>
-        <w:pStyle w:val="Heading2"/>
-        <w:rPr>
-          <w:lang w:val="en-US"/>
-        </w:rPr>
-      </w:pPr>
-    </w:p>
-    <w:p>
-      <w:pPr>
-        <w:rPr>
-          <w:lang w:val="en-US"/>
-        </w:rPr>
-      </w:pPr>
-    </w:p>
-    <w:p>
-      <w:pPr>
-        <w:pStyle w:val="Heading2"/>
-        <w:rPr>
-          <w:lang w:val="en-US"/>
-        </w:rPr>
-      </w:pPr>
-      <w:r>
-        <w:rPr>
-          <w:lang w:val="en-US"/>
-        </w:rPr>
-        <w:lastRenderedPageBreak/>
+      <w:bookmarkStart w:id="13" w:name="_Toc204418848"/>
+      <w:r>
+        <w:rPr>
+          <w:lang w:val="en-US"/>
+        </w:rPr>
         <w:t>Calling a contact</w:t>
       </w:r>
+      <w:bookmarkEnd w:id="13"/>
     </w:p>
     <w:p>
       <w:pPr>
@@ -1622,7 +3774,7 @@
                     <pic:cNvPicPr/>
                   </pic:nvPicPr>
                   <pic:blipFill>
-                    <a:blip r:embed="rId15"/>
+                    <a:blip r:embed="rId19"/>
                     <a:stretch>
                       <a:fillRect/>
                     </a:stretch>
@@ -1708,12 +3860,14 @@
           <w:lang w:val="en-US"/>
         </w:rPr>
       </w:pPr>
+      <w:bookmarkStart w:id="14" w:name="_Toc204418849"/>
       <w:r>
         <w:rPr>
           <w:lang w:val="en-US"/>
         </w:rPr>
         <w:t>Starting a chat session</w:t>
       </w:r>
+      <w:bookmarkEnd w:id="14"/>
     </w:p>
     <w:p>
       <w:pPr>
@@ -1784,21 +3938,124 @@
         <w:rPr>
           <w:lang w:val="en-US"/>
         </w:rPr>
-        <w:t xml:space="preserve">from the context </w:t>
-      </w:r>
-      <w:proofErr w:type="gramStart"/>
-      <w:r>
-        <w:rPr>
-          <w:lang w:val="en-US"/>
-        </w:rPr>
-        <w:t>menu )</w:t>
-      </w:r>
-      <w:proofErr w:type="gramEnd"/>
-      <w:r>
-        <w:rPr>
-          <w:lang w:val="en-US"/>
-        </w:rPr>
-        <w:t xml:space="preserve"> or by another contact that wants to talk with the phone owner himself. </w:t>
+        <w:t>from the context menu ) or by another contact that wants to talk with the phone owner himself.</w:t>
+      </w:r>
+    </w:p>
+    <w:p>
+      <w:pPr>
+        <w:jc w:val="center"/>
+        <w:rPr>
+          <w:lang w:val="en-US"/>
+        </w:rPr>
+      </w:pPr>
+      <w:r>
+        <w:rPr>
+          <w:noProof/>
+          <w:lang w:eastAsia="it-IT"/>
+        </w:rPr>
+        <w:lastRenderedPageBreak/>
+        <w:drawing>
+          <wp:inline distT="0" distB="0" distL="0" distR="0">
+            <wp:extent cx="1149559" cy="2222729"/>
+            <wp:effectExtent l="152400" t="133350" r="336341" b="310921"/>
+            <wp:docPr id="7" name="Picture 6" descr="chatsession2.png"/>
+            <wp:cNvGraphicFramePr>
+              <a:graphicFrameLocks xmlns:a="http://schemas.openxmlformats.org/drawingml/2006/main" noChangeAspect="1"/>
+            </wp:cNvGraphicFramePr>
+            <a:graphic xmlns:a="http://schemas.openxmlformats.org/drawingml/2006/main">
+              <a:graphicData uri="http://schemas.openxmlformats.org/drawingml/2006/picture">
+                <pic:pic xmlns:pic="http://schemas.openxmlformats.org/drawingml/2006/picture">
+                  <pic:nvPicPr>
+                    <pic:cNvPr id="0" name="chatsession2.png"/>
+                    <pic:cNvPicPr/>
+                  </pic:nvPicPr>
+                  <pic:blipFill>
+                    <a:blip r:embed="rId20"/>
+                    <a:stretch>
+                      <a:fillRect/>
+                    </a:stretch>
+                  </pic:blipFill>
+                  <pic:spPr>
+                    <a:xfrm>
+                      <a:off x="0" y="0"/>
+                      <a:ext cx="1150255" cy="2224075"/>
+                    </a:xfrm>
+                    <a:prstGeom prst="rect">
+                      <a:avLst/>
+                    </a:prstGeom>
+                    <a:ln>
+                      <a:noFill/>
+                    </a:ln>
+                    <a:effectLst>
+                      <a:outerShdw blurRad="292100" dist="139700" dir="2700000" algn="tl" rotWithShape="0">
+                        <a:srgbClr val="333333">
+                          <a:alpha val="65000"/>
+                        </a:srgbClr>
+                      </a:outerShdw>
+                    </a:effectLst>
+                  </pic:spPr>
+                </pic:pic>
+              </a:graphicData>
+            </a:graphic>
+          </wp:inline>
+        </w:drawing>
+      </w:r>
+      <w:r>
+        <w:rPr>
+          <w:lang w:val="en-US"/>
+        </w:rPr>
+        <w:t xml:space="preserve">          </w:t>
+      </w:r>
+      <w:r>
+        <w:rPr>
+          <w:noProof/>
+          <w:lang w:eastAsia="it-IT"/>
+        </w:rPr>
+        <w:drawing>
+          <wp:inline distT="0" distB="0" distL="0" distR="0">
+            <wp:extent cx="1158777" cy="2226091"/>
+            <wp:effectExtent l="152400" t="133350" r="346173" b="307559"/>
+            <wp:docPr id="6" name="Picture 5" descr="chatsession1.png"/>
+            <wp:cNvGraphicFramePr>
+              <a:graphicFrameLocks xmlns:a="http://schemas.openxmlformats.org/drawingml/2006/main" noChangeAspect="1"/>
+            </wp:cNvGraphicFramePr>
+            <a:graphic xmlns:a="http://schemas.openxmlformats.org/drawingml/2006/main">
+              <a:graphicData uri="http://schemas.openxmlformats.org/drawingml/2006/picture">
+                <pic:pic xmlns:pic="http://schemas.openxmlformats.org/drawingml/2006/picture">
+                  <pic:nvPicPr>
+                    <pic:cNvPr id="0" name="chatsession1.png"/>
+                    <pic:cNvPicPr/>
+                  </pic:nvPicPr>
+                  <pic:blipFill>
+                    <a:blip r:embed="rId21"/>
+                    <a:stretch>
+                      <a:fillRect/>
+                    </a:stretch>
+                  </pic:blipFill>
+                  <pic:spPr>
+                    <a:xfrm>
+                      <a:off x="0" y="0"/>
+                      <a:ext cx="1159459" cy="2227400"/>
+                    </a:xfrm>
+                    <a:prstGeom prst="rect">
+                      <a:avLst/>
+                    </a:prstGeom>
+                    <a:ln>
+                      <a:noFill/>
+                    </a:ln>
+                    <a:effectLst>
+                      <a:outerShdw blurRad="292100" dist="139700" dir="2700000" algn="tl" rotWithShape="0">
+                        <a:srgbClr val="333333">
+                          <a:alpha val="65000"/>
+                        </a:srgbClr>
+                      </a:outerShdw>
+                    </a:effectLst>
+                  </pic:spPr>
+                </pic:pic>
+              </a:graphicData>
+            </a:graphic>
+          </wp:inline>
+        </w:drawing>
       </w:r>
     </w:p>
     <w:p>
@@ -1817,32 +4074,72 @@
         <w:rPr>
           <w:lang w:val="en-US"/>
         </w:rPr>
-        <w:t xml:space="preserve"> A persistent notification shall also be added on Android status bar.</w:t>
-      </w:r>
-    </w:p>
-    <w:p>
-      <w:pPr>
-        <w:rPr>
-          <w:lang w:val="en-US"/>
-        </w:rPr>
-      </w:pPr>
-      <w:r>
-        <w:rPr>
-          <w:lang w:val="en-US"/>
-        </w:rPr>
-        <w:t>Whenever a message is received, a toast notification is shown and a persistent notification i</w:t>
-      </w:r>
-      <w:r>
-        <w:rPr>
-          <w:lang w:val="en-US"/>
-        </w:rPr>
-        <w:t xml:space="preserve">s added to the status bar. The </w:t>
-      </w:r>
-      <w:r>
-        <w:rPr>
-          <w:lang w:val="en-US"/>
-        </w:rPr>
-        <w:t>user that receives a message from another contact is able to jump to the chat screen by choosing the corresponding notification on Android status bar (in particular you have to drag down the bar  and click the notification).</w:t>
+        <w:t xml:space="preserve"> </w:t>
+      </w:r>
+    </w:p>
+    <w:p>
+      <w:pPr>
+        <w:pStyle w:val="Heading2"/>
+        <w:rPr>
+          <w:lang w:val="en-US"/>
+        </w:rPr>
+      </w:pPr>
+      <w:bookmarkStart w:id="15" w:name="_Toc204418850"/>
+      <w:r>
+        <w:rPr>
+          <w:lang w:val="en-US"/>
+        </w:rPr>
+        <w:t>Using the status bar to browse chat sessions</w:t>
+      </w:r>
+      <w:bookmarkEnd w:id="15"/>
+    </w:p>
+    <w:p>
+      <w:pPr>
+        <w:rPr>
+          <w:lang w:val="en-US"/>
+        </w:rPr>
+      </w:pPr>
+      <w:r>
+        <w:rPr>
+          <w:lang w:val="en-US"/>
+        </w:rPr>
+        <w:t xml:space="preserve">Whenever a </w:t>
+      </w:r>
+      <w:r>
+        <w:rPr>
+          <w:lang w:val="en-US"/>
+        </w:rPr>
+        <w:t xml:space="preserve">chat </w:t>
+      </w:r>
+      <w:r>
+        <w:rPr>
+          <w:lang w:val="en-US"/>
+        </w:rPr>
+        <w:t>message is received</w:t>
+      </w:r>
+      <w:r>
+        <w:rPr>
+          <w:lang w:val="en-US"/>
+        </w:rPr>
+        <w:t xml:space="preserve"> from another contact</w:t>
+      </w:r>
+      <w:r>
+        <w:rPr>
+          <w:lang w:val="en-US"/>
+        </w:rPr>
+        <w:t>, a toast notification is shown and a persistent notification i</w:t>
+      </w:r>
+      <w:r>
+        <w:rPr>
+          <w:lang w:val="en-US"/>
+        </w:rPr>
+        <w:t xml:space="preserve">s added to the status bar. </w:t>
+      </w:r>
+      <w:r>
+        <w:rPr>
+          <w:lang w:val="en-US"/>
+        </w:rPr>
+        <w:t xml:space="preserve">Also starting a new session adds a new persistent notification. </w:t>
       </w:r>
     </w:p>
     <w:p>
@@ -1861,15 +4158,664 @@
         <w:rPr>
           <w:lang w:val="en-US"/>
         </w:rPr>
-        <w:t>using the status bar. Each time a conversation notification is selected the chat session is redrawn.</w:t>
-      </w:r>
-    </w:p>
-    <w:p>
-      <w:pPr>
-        <w:rPr>
-          <w:lang w:val="en-US"/>
-        </w:rPr>
-      </w:pPr>
+        <w:t>using the status bar</w:t>
+      </w:r>
+      <w:r>
+        <w:rPr>
+          <w:lang w:val="en-US"/>
+        </w:rPr>
+        <w:t>.</w:t>
+      </w:r>
+    </w:p>
+    <w:p>
+      <w:pPr>
+        <w:jc w:val="center"/>
+        <w:rPr>
+          <w:lang w:val="en-US"/>
+        </w:rPr>
+      </w:pPr>
+      <w:r>
+        <w:rPr>
+          <w:noProof/>
+          <w:lang w:eastAsia="it-IT"/>
+        </w:rPr>
+        <w:drawing>
+          <wp:inline distT="0" distB="0" distL="0" distR="0">
+            <wp:extent cx="1266822" cy="2453115"/>
+            <wp:effectExtent l="171450" t="133350" r="333378" b="309135"/>
+            <wp:docPr id="8" name="Picture 7" descr="statusbar.png"/>
+            <wp:cNvGraphicFramePr>
+              <a:graphicFrameLocks xmlns:a="http://schemas.openxmlformats.org/drawingml/2006/main" noChangeAspect="1"/>
+            </wp:cNvGraphicFramePr>
+            <a:graphic xmlns:a="http://schemas.openxmlformats.org/drawingml/2006/main">
+              <a:graphicData uri="http://schemas.openxmlformats.org/drawingml/2006/picture">
+                <pic:pic xmlns:pic="http://schemas.openxmlformats.org/drawingml/2006/picture">
+                  <pic:nvPicPr>
+                    <pic:cNvPr id="0" name="statusbar.png"/>
+                    <pic:cNvPicPr/>
+                  </pic:nvPicPr>
+                  <pic:blipFill>
+                    <a:blip r:embed="rId22"/>
+                    <a:stretch>
+                      <a:fillRect/>
+                    </a:stretch>
+                  </pic:blipFill>
+                  <pic:spPr>
+                    <a:xfrm>
+                      <a:off x="0" y="0"/>
+                      <a:ext cx="1267606" cy="2454633"/>
+                    </a:xfrm>
+                    <a:prstGeom prst="rect">
+                      <a:avLst/>
+                    </a:prstGeom>
+                    <a:ln>
+                      <a:noFill/>
+                    </a:ln>
+                    <a:effectLst>
+                      <a:outerShdw blurRad="292100" dist="139700" dir="2700000" algn="tl" rotWithShape="0">
+                        <a:srgbClr val="333333">
+                          <a:alpha val="65000"/>
+                        </a:srgbClr>
+                      </a:outerShdw>
+                    </a:effectLst>
+                  </pic:spPr>
+                </pic:pic>
+              </a:graphicData>
+            </a:graphic>
+          </wp:inline>
+        </w:drawing>
+      </w:r>
+    </w:p>
+    <w:p>
+      <w:pPr>
+        <w:rPr>
+          <w:lang w:val="en-US"/>
+        </w:rPr>
+      </w:pPr>
+      <w:r>
+        <w:rPr>
+          <w:lang w:val="en-US"/>
+        </w:rPr>
+        <w:t>These are the required steps:</w:t>
+      </w:r>
+    </w:p>
+    <w:p>
+      <w:pPr>
+        <w:pStyle w:val="ListParagraph"/>
+        <w:numPr>
+          <w:ilvl w:val="0"/>
+          <w:numId w:val="4"/>
+        </w:numPr>
+        <w:rPr>
+          <w:lang w:val="en-US"/>
+        </w:rPr>
+      </w:pPr>
+      <w:r>
+        <w:rPr>
+          <w:lang w:val="en-US"/>
+        </w:rPr>
+        <w:t>Drop down the Android status bar. The list of active sessions notifications shall appear. Please note that you’ll have a notification for each ongoing chat session, it does not matter who started the conversation.</w:t>
+      </w:r>
+    </w:p>
+    <w:p>
+      <w:pPr>
+        <w:pStyle w:val="ListParagraph"/>
+        <w:numPr>
+          <w:ilvl w:val="0"/>
+          <w:numId w:val="4"/>
+        </w:numPr>
+        <w:rPr>
+          <w:lang w:val="en-US"/>
+        </w:rPr>
+      </w:pPr>
+      <w:r>
+        <w:rPr>
+          <w:lang w:val="en-US"/>
+        </w:rPr>
+        <w:t>Choose the session you’re interested in and click on its notification.</w:t>
+      </w:r>
+    </w:p>
+    <w:p>
+      <w:pPr>
+        <w:pStyle w:val="ListParagraph"/>
+        <w:numPr>
+          <w:ilvl w:val="0"/>
+          <w:numId w:val="4"/>
+        </w:numPr>
+        <w:rPr>
+          <w:lang w:val="en-US"/>
+        </w:rPr>
+      </w:pPr>
+      <w:r>
+        <w:rPr>
+          <w:lang w:val="en-US"/>
+        </w:rPr>
+        <w:lastRenderedPageBreak/>
+        <w:t>A new chat session shall start (</w:t>
+      </w:r>
+      <w:r>
+        <w:rPr>
+          <w:lang w:val="en-US"/>
+        </w:rPr>
+        <w:t>or the session switches to the new one if a chat session was already opened)</w:t>
+      </w:r>
+    </w:p>
+    <w:p>
+      <w:pPr>
+        <w:rPr>
+          <w:lang w:val="en-US"/>
+        </w:rPr>
+      </w:pPr>
+      <w:r>
+        <w:rPr>
+          <w:lang w:val="en-US"/>
+        </w:rPr>
+        <w:t>Each time a conversation notification is selected the chat session is redrawn.</w:t>
+      </w:r>
+    </w:p>
+    <w:p>
+      <w:pPr>
+        <w:pStyle w:val="Heading2"/>
+        <w:rPr>
+          <w:lang w:val="en-US"/>
+        </w:rPr>
+      </w:pPr>
+      <w:bookmarkStart w:id="16" w:name="_Toc204418851"/>
+      <w:r>
+        <w:rPr>
+          <w:lang w:val="en-US"/>
+        </w:rPr>
+        <w:t>Closing a chat session</w:t>
+      </w:r>
+      <w:bookmarkEnd w:id="16"/>
+    </w:p>
+    <w:p>
+      <w:pPr>
+        <w:rPr>
+          <w:lang w:val="en-US"/>
+        </w:rPr>
+      </w:pPr>
+      <w:r>
+        <w:rPr>
+          <w:lang w:val="en-US"/>
+        </w:rPr>
+        <w:t xml:space="preserve">To close </w:t>
+      </w:r>
+      <w:r>
+        <w:rPr>
+          <w:lang w:val="en-US"/>
+        </w:rPr>
+        <w:t>a chat session, simply press the cross button next to the send button in the chat screen.</w:t>
+      </w:r>
+    </w:p>
+    <w:p>
+      <w:pPr>
+        <w:jc w:val="center"/>
+        <w:rPr>
+          <w:lang w:val="en-US"/>
+        </w:rPr>
+      </w:pPr>
+      <w:r>
+        <w:rPr>
+          <w:noProof/>
+          <w:lang w:eastAsia="it-IT"/>
+        </w:rPr>
+        <w:drawing>
+          <wp:inline distT="0" distB="0" distL="0" distR="0">
+            <wp:extent cx="1280204" cy="2468991"/>
+            <wp:effectExtent l="171450" t="133350" r="339046" b="312309"/>
+            <wp:docPr id="9" name="Picture 8" descr="cross-button.png"/>
+            <wp:cNvGraphicFramePr>
+              <a:graphicFrameLocks xmlns:a="http://schemas.openxmlformats.org/drawingml/2006/main" noChangeAspect="1"/>
+            </wp:cNvGraphicFramePr>
+            <a:graphic xmlns:a="http://schemas.openxmlformats.org/drawingml/2006/main">
+              <a:graphicData uri="http://schemas.openxmlformats.org/drawingml/2006/picture">
+                <pic:pic xmlns:pic="http://schemas.openxmlformats.org/drawingml/2006/picture">
+                  <pic:nvPicPr>
+                    <pic:cNvPr id="0" name="cross-button.png"/>
+                    <pic:cNvPicPr/>
+                  </pic:nvPicPr>
+                  <pic:blipFill>
+                    <a:blip r:embed="rId23"/>
+                    <a:stretch>
+                      <a:fillRect/>
+                    </a:stretch>
+                  </pic:blipFill>
+                  <pic:spPr>
+                    <a:xfrm>
+                      <a:off x="0" y="0"/>
+                      <a:ext cx="1284348" cy="2476984"/>
+                    </a:xfrm>
+                    <a:prstGeom prst="rect">
+                      <a:avLst/>
+                    </a:prstGeom>
+                    <a:ln>
+                      <a:noFill/>
+                    </a:ln>
+                    <a:effectLst>
+                      <a:outerShdw blurRad="292100" dist="139700" dir="2700000" algn="tl" rotWithShape="0">
+                        <a:srgbClr val="333333">
+                          <a:alpha val="65000"/>
+                        </a:srgbClr>
+                      </a:outerShdw>
+                    </a:effectLst>
+                  </pic:spPr>
+                </pic:pic>
+              </a:graphicData>
+            </a:graphic>
+          </wp:inline>
+        </w:drawing>
+      </w:r>
+    </w:p>
+    <w:p>
+      <w:pPr>
+        <w:rPr>
+          <w:lang w:val="en-US"/>
+        </w:rPr>
+      </w:pPr>
+      <w:r>
+        <w:rPr>
+          <w:lang w:val="en-US"/>
+        </w:rPr>
+        <w:t>Please note that the emulator’s</w:t>
+      </w:r>
+      <w:r>
+        <w:rPr>
+          <w:b/>
+          <w:i/>
+          <w:lang w:val="en-US"/>
+        </w:rPr>
+        <w:t xml:space="preserve"> BACK</w:t>
+      </w:r>
+      <w:r>
+        <w:rPr>
+          <w:lang w:val="en-US"/>
+        </w:rPr>
+        <w:t xml:space="preserve"> key will simply close the chat screen but the session will remain open (all conversation messages will be kept) and the user will be able to restore it by choosing the notification on the status bar.</w:t>
+      </w:r>
+    </w:p>
+    <w:p>
+      <w:pPr>
+        <w:rPr>
+          <w:lang w:val="en-US"/>
+        </w:rPr>
+      </w:pPr>
+      <w:r>
+        <w:rPr>
+          <w:lang w:val="en-US"/>
+        </w:rPr>
+        <w:t xml:space="preserve">After choosing the cross button the session will be removed and all previously sent messages will be lost. </w:t>
+      </w:r>
+      <w:bookmarkStart w:id="17" w:name="_Toc204418852"/>
+    </w:p>
+    <w:p>
+      <w:pPr>
+        <w:rPr>
+          <w:lang w:val="en-US"/>
+        </w:rPr>
+      </w:pPr>
+    </w:p>
+    <w:p>
+      <w:pPr>
+        <w:rPr>
+          <w:lang w:val="en-US"/>
+        </w:rPr>
+      </w:pPr>
+    </w:p>
+    <w:p>
+      <w:pPr>
+        <w:rPr>
+          <w:lang w:val="en-US"/>
+        </w:rPr>
+      </w:pPr>
+    </w:p>
+    <w:p>
+      <w:pPr>
+        <w:rPr>
+          <w:lang w:val="en-US"/>
+        </w:rPr>
+      </w:pPr>
+    </w:p>
+    <w:p>
+      <w:pPr>
+        <w:rPr>
+          <w:lang w:val="en-US"/>
+        </w:rPr>
+      </w:pPr>
+    </w:p>
+    <w:p>
+      <w:pPr>
+        <w:rPr>
+          <w:lang w:val="en-US"/>
+        </w:rPr>
+      </w:pPr>
+    </w:p>
+    <w:p>
+      <w:pPr>
+        <w:rPr>
+          <w:lang w:val="en-US"/>
+        </w:rPr>
+      </w:pPr>
+    </w:p>
+    <w:p>
+      <w:pPr>
+        <w:rPr>
+          <w:lang w:val="en-US"/>
+        </w:rPr>
+      </w:pPr>
+    </w:p>
+    <w:p>
+      <w:pPr>
+        <w:rPr>
+          <w:lang w:val="en-US"/>
+        </w:rPr>
+      </w:pPr>
+    </w:p>
+    <w:p>
+      <w:pPr>
+        <w:rPr>
+          <w:lang w:val="en-US"/>
+        </w:rPr>
+      </w:pPr>
+    </w:p>
+    <w:p>
+      <w:pPr>
+        <w:rPr>
+          <w:lang w:val="en-US"/>
+        </w:rPr>
+      </w:pPr>
+    </w:p>
+    <w:p>
+      <w:pPr>
+        <w:pStyle w:val="Heading1"/>
+        <w:rPr>
+          <w:lang w:val="en-US"/>
+        </w:rPr>
+      </w:pPr>
+      <w:r>
+        <w:rPr>
+          <w:lang w:val="en-US"/>
+        </w:rPr>
+        <w:lastRenderedPageBreak/>
+        <w:t>FAQ</w:t>
+      </w:r>
+      <w:bookmarkEnd w:id="17"/>
+    </w:p>
+    <w:p>
+      <w:pPr>
+        <w:rPr>
+          <w:lang w:val="en-US"/>
+        </w:rPr>
+      </w:pPr>
+    </w:p>
+    <w:p>
+      <w:pPr>
+        <w:rPr>
+          <w:i/>
+          <w:color w:val="17365D" w:themeColor="text2" w:themeShade="BF"/>
+          <w:lang w:val="en-US"/>
+        </w:rPr>
+      </w:pPr>
+      <w:r>
+        <w:rPr>
+          <w:i/>
+          <w:color w:val="17365D" w:themeColor="text2" w:themeShade="BF"/>
+          <w:lang w:val="en-US"/>
+        </w:rPr>
+        <w:t>Q: JADE complains that two agents cannot be created with the same id. I can I have different instances of the emulator with different phone numbers?</w:t>
+      </w:r>
+    </w:p>
+    <w:p>
+      <w:pPr>
+        <w:rPr>
+          <w:lang w:val="en-US"/>
+        </w:rPr>
+      </w:pPr>
+      <w:r>
+        <w:rPr>
+          <w:lang w:val="en-US"/>
+        </w:rPr>
+        <w:t>A: The easiest way to have two different emulators with different phone numbers is two launch two emulators with different image files. To do so, go into the emulator image folder (default on windows is Documents and Settings\&lt;USERNAME&gt;</w:t>
+      </w:r>
+      <w:r>
+        <w:rPr>
+          <w:lang w:val="en-US"/>
+        </w:rPr>
+        <w:t>\Local Settings\Application Data\Android</w:t>
+      </w:r>
+      <w:r>
+        <w:rPr>
+          <w:lang w:val="en-US"/>
+        </w:rPr>
+        <w:t xml:space="preserve"> ), copy the userdata.img file and rename it (let’s say  to userdata2.img), then launch the emulator with the following command:</w:t>
+      </w:r>
+    </w:p>
+    <w:p>
+      <w:pPr>
+        <w:rPr>
+          <w:rFonts w:ascii="Courier" w:hAnsi="Courier"/>
+          <w:lang w:val="en-US"/>
+        </w:rPr>
+      </w:pPr>
+      <w:r>
+        <w:rPr>
+          <w:rFonts w:ascii="Courier" w:hAnsi="Courier"/>
+          <w:lang w:val="en-US"/>
+        </w:rPr>
+        <w:t>e</w:t>
+      </w:r>
+      <w:r>
+        <w:rPr>
+          <w:rFonts w:ascii="Courier" w:hAnsi="Courier"/>
+          <w:lang w:val="en-US"/>
+        </w:rPr>
+        <w:t xml:space="preserve">mulator </w:t>
+      </w:r>
+      <w:r>
+        <w:rPr>
+          <w:rFonts w:ascii="Courier"/>
+          <w:lang w:val="en-US"/>
+        </w:rPr>
+        <w:t>–</w:t>
+      </w:r>
+      <w:r>
+        <w:rPr>
+          <w:rFonts w:ascii="Courier" w:hAnsi="Courier"/>
+          <w:lang w:val="en-US"/>
+        </w:rPr>
+        <w:t xml:space="preserve">data </w:t>
+      </w:r>
+      <w:r>
+        <w:rPr>
+          <w:rFonts w:ascii="Courier" w:hAnsi="Courier"/>
+          <w:lang w:val="en-US"/>
+        </w:rPr>
+        <w:t>&lt;PATH_TO_IMAGE&gt;</w:t>
+      </w:r>
+      <w:r>
+        <w:rPr>
+          <w:rFonts w:ascii="Courier" w:hAnsi="Courier"/>
+          <w:lang w:val="en-US"/>
+        </w:rPr>
+        <w:t>\userdata</w:t>
+      </w:r>
+      <w:r>
+        <w:rPr>
+          <w:rFonts w:ascii="Courier" w:hAnsi="Courier"/>
+          <w:lang w:val="en-US"/>
+        </w:rPr>
+        <w:t>2</w:t>
+      </w:r>
+      <w:r>
+        <w:rPr>
+          <w:rFonts w:ascii="Courier" w:hAnsi="Courier"/>
+          <w:lang w:val="en-US"/>
+        </w:rPr>
+        <w:t>.img</w:t>
+      </w:r>
+    </w:p>
+    <w:p>
+      <w:pPr>
+        <w:rPr>
+          <w:lang w:val="en-US"/>
+        </w:rPr>
+      </w:pPr>
+      <w:r>
+        <w:rPr>
+          <w:lang w:val="en-US"/>
+        </w:rPr>
+        <w:t xml:space="preserve">Now you have a totally independent instance of the emulator and you can copy another </w:t>
+      </w:r>
+      <w:r>
+        <w:rPr>
+          <w:rFonts w:ascii="Courier" w:hAnsi="Courier"/>
+          <w:lang w:val="en-US"/>
+        </w:rPr>
+        <w:t>local.prop</w:t>
+      </w:r>
+      <w:r>
+        <w:rPr>
+          <w:lang w:val="en-US"/>
+        </w:rPr>
+        <w:t xml:space="preserve"> file in </w:t>
+      </w:r>
+      <w:r>
+        <w:rPr>
+          <w:rFonts w:ascii="Courier" w:hAnsi="Courier"/>
+          <w:lang w:val="en-US"/>
+        </w:rPr>
+        <w:t>/data</w:t>
+      </w:r>
+      <w:r>
+        <w:rPr>
+          <w:lang w:val="en-US"/>
+        </w:rPr>
+        <w:t xml:space="preserve"> to set a different phone number.</w:t>
+      </w:r>
+    </w:p>
+    <w:p>
+      <w:pPr>
+        <w:rPr>
+          <w:i/>
+          <w:color w:val="17365D" w:themeColor="text2" w:themeShade="BF"/>
+          <w:lang w:val="en-US"/>
+        </w:rPr>
+      </w:pPr>
+      <w:r>
+        <w:rPr>
+          <w:i/>
+          <w:color w:val="17365D" w:themeColor="text2" w:themeShade="BF"/>
+          <w:lang w:val="en-US"/>
+        </w:rPr>
+        <w:t>Q: I launch the application but when I choose Connect to Jade from the menu, the application hangs. Why?</w:t>
+      </w:r>
+    </w:p>
+    <w:p>
+      <w:pPr>
+        <w:rPr>
+          <w:lang w:val="en-US"/>
+        </w:rPr>
+      </w:pPr>
+      <w:r>
+        <w:rPr>
+          <w:lang w:val="en-US"/>
+        </w:rPr>
+        <w:t xml:space="preserve">A: </w:t>
+      </w:r>
+      <w:r>
+        <w:rPr>
+          <w:lang w:val="en-US"/>
+        </w:rPr>
+        <w:t>Probably you forgot to launch a JADE Leap main container. A main container is needed for the application to start.</w:t>
+      </w:r>
+    </w:p>
+    <w:p>
+      <w:pPr>
+        <w:rPr>
+          <w:i/>
+          <w:color w:val="17365D" w:themeColor="text2" w:themeShade="BF"/>
+          <w:lang w:val="en-US"/>
+        </w:rPr>
+      </w:pPr>
+      <w:r>
+        <w:rPr>
+          <w:i/>
+          <w:color w:val="17365D" w:themeColor="text2" w:themeShade="BF"/>
+          <w:lang w:val="en-US"/>
+        </w:rPr>
+        <w:t>Q: When I start the application</w:t>
+      </w:r>
+      <w:r>
+        <w:rPr>
+          <w:i/>
+          <w:color w:val="17365D" w:themeColor="text2" w:themeShade="BF"/>
+          <w:lang w:val="en-US"/>
+        </w:rPr>
+        <w:t xml:space="preserve"> it suddenly terminates saying “Unable to retrieve the given location provider!”</w:t>
+      </w:r>
+    </w:p>
+    <w:p>
+      <w:pPr>
+        <w:rPr>
+          <w:lang w:val="en-US"/>
+        </w:rPr>
+      </w:pPr>
+      <w:r>
+        <w:rPr>
+          <w:lang w:val="en-US"/>
+        </w:rPr>
+        <w:t>A: This means that the directory for the location provider cannot be found. Try to change the strings.xml file to the name of the location provider directory in /data/misc/location</w:t>
+      </w:r>
+    </w:p>
+    <w:p>
+      <w:pPr>
+        <w:rPr>
+          <w:i/>
+          <w:color w:val="17365D" w:themeColor="text2" w:themeShade="BF"/>
+          <w:lang w:val="en-US"/>
+        </w:rPr>
+      </w:pPr>
+      <w:r>
+        <w:rPr>
+          <w:i/>
+          <w:color w:val="17365D" w:themeColor="text2" w:themeShade="BF"/>
+          <w:lang w:val="en-US"/>
+        </w:rPr>
+        <w:t xml:space="preserve">Q: Sometimes I got a message saying </w:t>
+      </w:r>
+      <w:r>
+        <w:rPr>
+          <w:i/>
+          <w:color w:val="17365D" w:themeColor="text2" w:themeShade="BF"/>
+          <w:lang w:val="en-US"/>
+        </w:rPr>
+        <w:t>“Error sending broadcast null” when closing the application. Why?</w:t>
+      </w:r>
+    </w:p>
+    <w:p>
+      <w:pPr>
+        <w:rPr>
+          <w:lang w:val="en-US"/>
+        </w:rPr>
+      </w:pPr>
+      <w:r>
+        <w:rPr>
+          <w:lang w:val="en-US"/>
+        </w:rPr>
+        <w:t xml:space="preserve">A: This seems to be a known bug </w:t>
+      </w:r>
+      <w:r>
+        <w:rPr>
+          <w:lang w:val="en-US"/>
+        </w:rPr>
+        <w:t>of Android emulator when shutting down the location update.</w:t>
+      </w:r>
+      <w:r>
+        <w:rPr>
+          <w:lang w:val="en-US"/>
+        </w:rPr>
+        <w:t xml:space="preserve"> </w:t>
+      </w:r>
     </w:p>
     <w:p>
       <w:pPr>
@@ -1879,6 +4825,7 @@
       </w:pPr>
     </w:p>
     <w:sectPr>
+      <w:footerReference w:type="default" r:id="rId24"/>
       <w:pgSz w:w="11906" w:h="16838"/>
       <w:pgMar w:top="1417" w:right="1134" w:bottom="1134" w:left="1134" w:header="708" w:footer="708" w:gutter="0"/>
       <w:cols w:space="708"/>
@@ -1888,9 +4835,213 @@
 </w:document>
 </file>
 
+<file path=word/endnotes.xml><?xml version="1.0" encoding="utf-8"?>
+<w:endnotes xmlns:ve="http://schemas.openxmlformats.org/markup-compatibility/2006" xmlns:o="urn:schemas-microsoft-com:office:office" xmlns:r="http://schemas.openxmlformats.org/officeDocument/2006/relationships" xmlns:m="http://schemas.openxmlformats.org/officeDocument/2006/math" xmlns:v="urn:schemas-microsoft-com:vml" xmlns:wp="http://schemas.openxmlformats.org/drawingml/2006/wordprocessingDrawing" xmlns:w10="urn:schemas-microsoft-com:office:word" xmlns:w="http://schemas.openxmlformats.org/wordprocessingml/2006/main" xmlns:wne="http://schemas.microsoft.com/office/word/2006/wordml">
+  <w:endnote w:type="separator" w:id="0">
+    <w:p>
+      <w:pPr>
+        <w:spacing w:after="0" w:line="240" w:lineRule="auto"/>
+      </w:pPr>
+      <w:r>
+        <w:separator/>
+      </w:r>
+    </w:p>
+  </w:endnote>
+  <w:endnote w:type="continuationSeparator" w:id="1">
+    <w:p>
+      <w:pPr>
+        <w:spacing w:after="0" w:line="240" w:lineRule="auto"/>
+      </w:pPr>
+      <w:r>
+        <w:continuationSeparator/>
+      </w:r>
+    </w:p>
+  </w:endnote>
+</w:endnotes>
+</file>
+
+<file path=word/footer1.xml><?xml version="1.0" encoding="utf-8"?>
+<w:ftr xmlns:ve="http://schemas.openxmlformats.org/markup-compatibility/2006" xmlns:o="urn:schemas-microsoft-com:office:office" xmlns:r="http://schemas.openxmlformats.org/officeDocument/2006/relationships" xmlns:m="http://schemas.openxmlformats.org/officeDocument/2006/math" xmlns:v="urn:schemas-microsoft-com:vml" xmlns:wp="http://schemas.openxmlformats.org/drawingml/2006/wordprocessingDrawing" xmlns:w10="urn:schemas-microsoft-com:office:word" xmlns:w="http://schemas.openxmlformats.org/wordprocessingml/2006/main" xmlns:wne="http://schemas.microsoft.com/office/word/2006/wordml">
+  <w:tbl>
+    <w:tblPr>
+      <w:tblW w:w="5000" w:type="pct"/>
+      <w:tblBorders>
+        <w:top w:val="single" w:sz="18" w:space="0" w:color="808080" w:themeColor="background1" w:themeShade="80"/>
+        <w:insideV w:val="single" w:sz="18" w:space="0" w:color="808080" w:themeColor="background1" w:themeShade="80"/>
+      </w:tblBorders>
+      <w:tblLook w:val="04A0"/>
+    </w:tblPr>
+    <w:tblGrid>
+      <w:gridCol w:w="1021"/>
+      <w:gridCol w:w="8833"/>
+    </w:tblGrid>
+    <w:tr>
+      <w:tc>
+        <w:tcPr>
+          <w:tcW w:w="918" w:type="dxa"/>
+        </w:tcPr>
+        <w:p>
+          <w:pPr>
+            <w:pStyle w:val="Footer"/>
+            <w:jc w:val="right"/>
+            <w:rPr>
+              <w:b/>
+              <w:color w:val="4F81BD" w:themeColor="accent1"/>
+              <w:sz w:val="32"/>
+              <w:szCs w:val="32"/>
+            </w:rPr>
+          </w:pPr>
+          <w:fldSimple w:instr=" PAGE   \* MERGEFORMAT ">
+            <w:r>
+              <w:rPr>
+                <w:b/>
+                <w:noProof/>
+                <w:color w:val="4F81BD" w:themeColor="accent1"/>
+                <w:sz w:val="32"/>
+                <w:szCs w:val="32"/>
+              </w:rPr>
+              <w:t>1</w:t>
+            </w:r>
+          </w:fldSimple>
+        </w:p>
+      </w:tc>
+      <w:tc>
+        <w:tcPr>
+          <w:tcW w:w="7938" w:type="dxa"/>
+        </w:tcPr>
+        <w:p>
+          <w:pPr>
+            <w:pStyle w:val="Footer"/>
+          </w:pPr>
+        </w:p>
+      </w:tc>
+    </w:tr>
+  </w:tbl>
+  <w:p>
+    <w:pPr>
+      <w:pStyle w:val="Footer"/>
+      <w:rPr>
+        <w:color w:val="1F497D" w:themeColor="text2"/>
+      </w:rPr>
+    </w:pPr>
+  </w:p>
+</w:ftr>
+</file>
+
+<file path=word/footnotes.xml><?xml version="1.0" encoding="utf-8"?>
+<w:footnotes xmlns:ve="http://schemas.openxmlformats.org/markup-compatibility/2006" xmlns:o="urn:schemas-microsoft-com:office:office" xmlns:r="http://schemas.openxmlformats.org/officeDocument/2006/relationships" xmlns:m="http://schemas.openxmlformats.org/officeDocument/2006/math" xmlns:v="urn:schemas-microsoft-com:vml" xmlns:wp="http://schemas.openxmlformats.org/drawingml/2006/wordprocessingDrawing" xmlns:w10="urn:schemas-microsoft-com:office:word" xmlns:w="http://schemas.openxmlformats.org/wordprocessingml/2006/main" xmlns:wne="http://schemas.microsoft.com/office/word/2006/wordml">
+  <w:footnote w:type="separator" w:id="0">
+    <w:p>
+      <w:pPr>
+        <w:spacing w:after="0" w:line="240" w:lineRule="auto"/>
+      </w:pPr>
+      <w:r>
+        <w:separator/>
+      </w:r>
+    </w:p>
+  </w:footnote>
+  <w:footnote w:type="continuationSeparator" w:id="1">
+    <w:p>
+      <w:pPr>
+        <w:spacing w:after="0" w:line="240" w:lineRule="auto"/>
+      </w:pPr>
+      <w:r>
+        <w:continuationSeparator/>
+      </w:r>
+    </w:p>
+  </w:footnote>
+</w:footnotes>
+</file>
+
 <file path=word/numbering.xml><?xml version="1.0" encoding="utf-8"?>
 <w:numbering xmlns:ve="http://schemas.openxmlformats.org/markup-compatibility/2006" xmlns:o="urn:schemas-microsoft-com:office:office" xmlns:r="http://schemas.openxmlformats.org/officeDocument/2006/relationships" xmlns:m="http://schemas.openxmlformats.org/officeDocument/2006/math" xmlns:v="urn:schemas-microsoft-com:vml" xmlns:wp="http://schemas.openxmlformats.org/drawingml/2006/wordprocessingDrawing" xmlns:w10="urn:schemas-microsoft-com:office:word" xmlns:w="http://schemas.openxmlformats.org/wordprocessingml/2006/main" xmlns:wne="http://schemas.microsoft.com/office/word/2006/wordml">
   <w:abstractNum w:abstractNumId="0">
+    <w:nsid w:val="08B951E1"/>
+    <w:multiLevelType w:val="hybridMultilevel"/>
+    <w:tmpl w:val="F05201CA"/>
+    <w:lvl w:ilvl="0" w:tplc="0410000F">
+      <w:start w:val="1"/>
+      <w:numFmt w:val="decimal"/>
+      <w:lvlText w:val="%1."/>
+      <w:lvlJc w:val="left"/>
+      <w:pPr>
+        <w:ind w:left="720" w:hanging="360"/>
+      </w:pPr>
+    </w:lvl>
+    <w:lvl w:ilvl="1" w:tplc="04100019" w:tentative="1">
+      <w:start w:val="1"/>
+      <w:numFmt w:val="lowerLetter"/>
+      <w:lvlText w:val="%2."/>
+      <w:lvlJc w:val="left"/>
+      <w:pPr>
+        <w:ind w:left="1440" w:hanging="360"/>
+      </w:pPr>
+    </w:lvl>
+    <w:lvl w:ilvl="2" w:tplc="0410001B" w:tentative="1">
+      <w:start w:val="1"/>
+      <w:numFmt w:val="lowerRoman"/>
+      <w:lvlText w:val="%3."/>
+      <w:lvlJc w:val="right"/>
+      <w:pPr>
+        <w:ind w:left="2160" w:hanging="180"/>
+      </w:pPr>
+    </w:lvl>
+    <w:lvl w:ilvl="3" w:tplc="0410000F" w:tentative="1">
+      <w:start w:val="1"/>
+      <w:numFmt w:val="decimal"/>
+      <w:lvlText w:val="%4."/>
+      <w:lvlJc w:val="left"/>
+      <w:pPr>
+        <w:ind w:left="2880" w:hanging="360"/>
+      </w:pPr>
+    </w:lvl>
+    <w:lvl w:ilvl="4" w:tplc="04100019" w:tentative="1">
+      <w:start w:val="1"/>
+      <w:numFmt w:val="lowerLetter"/>
+      <w:lvlText w:val="%5."/>
+      <w:lvlJc w:val="left"/>
+      <w:pPr>
+        <w:ind w:left="3600" w:hanging="360"/>
+      </w:pPr>
+    </w:lvl>
+    <w:lvl w:ilvl="5" w:tplc="0410001B" w:tentative="1">
+      <w:start w:val="1"/>
+      <w:numFmt w:val="lowerRoman"/>
+      <w:lvlText w:val="%6."/>
+      <w:lvlJc w:val="right"/>
+      <w:pPr>
+        <w:ind w:left="4320" w:hanging="180"/>
+      </w:pPr>
+    </w:lvl>
+    <w:lvl w:ilvl="6" w:tplc="0410000F" w:tentative="1">
+      <w:start w:val="1"/>
+      <w:numFmt w:val="decimal"/>
+      <w:lvlText w:val="%7."/>
+      <w:lvlJc w:val="left"/>
+      <w:pPr>
+        <w:ind w:left="5040" w:hanging="360"/>
+      </w:pPr>
+    </w:lvl>
+    <w:lvl w:ilvl="7" w:tplc="04100019" w:tentative="1">
+      <w:start w:val="1"/>
+      <w:numFmt w:val="lowerLetter"/>
+      <w:lvlText w:val="%8."/>
+      <w:lvlJc w:val="left"/>
+      <w:pPr>
+        <w:ind w:left="5760" w:hanging="360"/>
+      </w:pPr>
+    </w:lvl>
+    <w:lvl w:ilvl="8" w:tplc="0410001B" w:tentative="1">
+      <w:start w:val="1"/>
+      <w:numFmt w:val="lowerRoman"/>
+      <w:lvlText w:val="%9."/>
+      <w:lvlJc w:val="right"/>
+      <w:pPr>
+        <w:ind w:left="6480" w:hanging="180"/>
+      </w:pPr>
+    </w:lvl>
+  </w:abstractNum>
+  <w:abstractNum w:abstractNumId="1">
     <w:nsid w:val="1BF35D16"/>
     <w:multiLevelType w:val="hybridMultilevel"/>
     <w:tmpl w:val="E0860450"/>
@@ -2003,7 +5154,93 @@
       </w:rPr>
     </w:lvl>
   </w:abstractNum>
-  <w:abstractNum w:abstractNumId="1">
+  <w:abstractNum w:abstractNumId="2">
+    <w:nsid w:val="350955E8"/>
+    <w:multiLevelType w:val="hybridMultilevel"/>
+    <w:tmpl w:val="BEC8A4F4"/>
+    <w:lvl w:ilvl="0" w:tplc="0410000F">
+      <w:start w:val="1"/>
+      <w:numFmt w:val="decimal"/>
+      <w:lvlText w:val="%1."/>
+      <w:lvlJc w:val="left"/>
+      <w:pPr>
+        <w:ind w:left="720" w:hanging="360"/>
+      </w:pPr>
+    </w:lvl>
+    <w:lvl w:ilvl="1" w:tplc="04100019" w:tentative="1">
+      <w:start w:val="1"/>
+      <w:numFmt w:val="lowerLetter"/>
+      <w:lvlText w:val="%2."/>
+      <w:lvlJc w:val="left"/>
+      <w:pPr>
+        <w:ind w:left="1440" w:hanging="360"/>
+      </w:pPr>
+    </w:lvl>
+    <w:lvl w:ilvl="2" w:tplc="0410001B" w:tentative="1">
+      <w:start w:val="1"/>
+      <w:numFmt w:val="lowerRoman"/>
+      <w:lvlText w:val="%3."/>
+      <w:lvlJc w:val="right"/>
+      <w:pPr>
+        <w:ind w:left="2160" w:hanging="180"/>
+      </w:pPr>
+    </w:lvl>
+    <w:lvl w:ilvl="3" w:tplc="0410000F" w:tentative="1">
+      <w:start w:val="1"/>
+      <w:numFmt w:val="decimal"/>
+      <w:lvlText w:val="%4."/>
+      <w:lvlJc w:val="left"/>
+      <w:pPr>
+        <w:ind w:left="2880" w:hanging="360"/>
+      </w:pPr>
+    </w:lvl>
+    <w:lvl w:ilvl="4" w:tplc="04100019" w:tentative="1">
+      <w:start w:val="1"/>
+      <w:numFmt w:val="lowerLetter"/>
+      <w:lvlText w:val="%5."/>
+      <w:lvlJc w:val="left"/>
+      <w:pPr>
+        <w:ind w:left="3600" w:hanging="360"/>
+      </w:pPr>
+    </w:lvl>
+    <w:lvl w:ilvl="5" w:tplc="0410001B" w:tentative="1">
+      <w:start w:val="1"/>
+      <w:numFmt w:val="lowerRoman"/>
+      <w:lvlText w:val="%6."/>
+      <w:lvlJc w:val="right"/>
+      <w:pPr>
+        <w:ind w:left="4320" w:hanging="180"/>
+      </w:pPr>
+    </w:lvl>
+    <w:lvl w:ilvl="6" w:tplc="0410000F" w:tentative="1">
+      <w:start w:val="1"/>
+      <w:numFmt w:val="decimal"/>
+      <w:lvlText w:val="%7."/>
+      <w:lvlJc w:val="left"/>
+      <w:pPr>
+        <w:ind w:left="5040" w:hanging="360"/>
+      </w:pPr>
+    </w:lvl>
+    <w:lvl w:ilvl="7" w:tplc="04100019" w:tentative="1">
+      <w:start w:val="1"/>
+      <w:numFmt w:val="lowerLetter"/>
+      <w:lvlText w:val="%8."/>
+      <w:lvlJc w:val="left"/>
+      <w:pPr>
+        <w:ind w:left="5760" w:hanging="360"/>
+      </w:pPr>
+    </w:lvl>
+    <w:lvl w:ilvl="8" w:tplc="0410001B" w:tentative="1">
+      <w:start w:val="1"/>
+      <w:numFmt w:val="lowerRoman"/>
+      <w:lvlText w:val="%9."/>
+      <w:lvlJc w:val="right"/>
+      <w:pPr>
+        <w:ind w:left="6480" w:hanging="180"/>
+      </w:pPr>
+    </w:lvl>
+  </w:abstractNum>
+  <w:abstractNum w:abstractNumId="3">
     <w:nsid w:val="49CF592A"/>
     <w:multiLevelType w:val="hybridMultilevel"/>
     <w:tmpl w:val="D2CC5A0C"/>
@@ -2116,7 +5353,7 @@
       </w:rPr>
     </w:lvl>
   </w:abstractNum>
-  <w:abstractNum w:abstractNumId="2">
+  <w:abstractNum w:abstractNumId="4">
     <w:nsid w:val="6C3753E9"/>
     <w:multiLevelType w:val="hybridMultilevel"/>
     <w:tmpl w:val="C17E7232"/>
@@ -2203,13 +5440,19 @@
     </w:lvl>
   </w:abstractNum>
   <w:num w:numId="1">
-    <w:abstractNumId w:val="0"/>
+    <w:abstractNumId w:val="1"/>
   </w:num>
   <w:num w:numId="2">
+    <w:abstractNumId w:val="4"/>
+  </w:num>
+  <w:num w:numId="3">
+    <w:abstractNumId w:val="3"/>
+  </w:num>
+  <w:num w:numId="4">
     <w:abstractNumId w:val="2"/>
   </w:num>
-  <w:num w:numId="3">
-    <w:abstractNumId w:val="1"/>
+  <w:num w:numId="5">
+    <w:abstractNumId w:val="0"/>
   </w:num>
 </w:numbering>
 </file>
@@ -2582,7 +5825,439 @@
       <w:szCs w:val="18"/>
     </w:rPr>
   </w:style>
+  <w:style w:type="character" w:styleId="Hyperlink">
+    <w:name w:val="Hyperlink"/>
+    <w:basedOn w:val="DefaultParagraphFont"/>
+    <w:uiPriority w:val="99"/>
+    <w:unhideWhenUsed/>
+    <w:rsid w:val="005906D1"/>
+    <w:rPr>
+      <w:color w:val="0000FF" w:themeColor="hyperlink"/>
+      <w:u w:val="single"/>
+    </w:rPr>
+  </w:style>
+  <w:style w:type="character" w:styleId="FollowedHyperlink">
+    <w:name w:val="FollowedHyperlink"/>
+    <w:basedOn w:val="DefaultParagraphFont"/>
+    <w:uiPriority w:val="99"/>
+    <w:semiHidden/>
+    <w:unhideWhenUsed/>
+    <w:rsid w:val="005906D1"/>
+    <w:rPr>
+      <w:color w:val="800080" w:themeColor="followedHyperlink"/>
+      <w:u w:val="single"/>
+    </w:rPr>
+  </w:style>
+  <w:style w:type="paragraph" w:styleId="TOCHeading">
+    <w:name w:val="TOC Heading"/>
+    <w:basedOn w:val="Heading1"/>
+    <w:next w:val="Normal"/>
+    <w:uiPriority w:val="39"/>
+    <w:semiHidden/>
+    <w:unhideWhenUsed/>
+    <w:qFormat/>
+    <w:rsid w:val="00BC5B07"/>
+    <w:pPr>
+      <w:outlineLvl w:val="9"/>
+    </w:pPr>
+    <w:rPr>
+      <w:rFonts w:asciiTheme="majorHAnsi" w:eastAsiaTheme="majorEastAsia" w:hAnsiTheme="majorHAnsi" w:cstheme="majorBidi"/>
+      <w:color w:val="365F91" w:themeColor="accent1" w:themeShade="BF"/>
+      <w:lang w:val="en-US"/>
+    </w:rPr>
+  </w:style>
+  <w:style w:type="paragraph" w:styleId="TOC1">
+    <w:name w:val="toc 1"/>
+    <w:basedOn w:val="Normal"/>
+    <w:next w:val="Normal"/>
+    <w:autoRedefine/>
+    <w:uiPriority w:val="39"/>
+    <w:unhideWhenUsed/>
+    <w:rsid w:val="00BC5B07"/>
+    <w:pPr>
+      <w:spacing w:after="100"/>
+    </w:pPr>
+  </w:style>
+  <w:style w:type="paragraph" w:styleId="TOC2">
+    <w:name w:val="toc 2"/>
+    <w:basedOn w:val="Normal"/>
+    <w:next w:val="Normal"/>
+    <w:autoRedefine/>
+    <w:uiPriority w:val="39"/>
+    <w:unhideWhenUsed/>
+    <w:rsid w:val="00BC5B07"/>
+    <w:pPr>
+      <w:spacing w:after="100"/>
+      <w:ind w:left="220"/>
+    </w:pPr>
+  </w:style>
+  <w:style w:type="paragraph" w:styleId="Header">
+    <w:name w:val="header"/>
+    <w:basedOn w:val="Normal"/>
+    <w:link w:val="HeaderChar"/>
+    <w:uiPriority w:val="99"/>
+    <w:semiHidden/>
+    <w:unhideWhenUsed/>
+    <w:rsid w:val="00BC5B07"/>
+    <w:pPr>
+      <w:tabs>
+        <w:tab w:val="center" w:pos="4819"/>
+        <w:tab w:val="right" w:pos="9638"/>
+      </w:tabs>
+      <w:spacing w:after="0" w:line="240" w:lineRule="auto"/>
+    </w:pPr>
+  </w:style>
+  <w:style w:type="character" w:customStyle="1" w:styleId="HeaderChar">
+    <w:name w:val="Header Char"/>
+    <w:basedOn w:val="DefaultParagraphFont"/>
+    <w:link w:val="Header"/>
+    <w:uiPriority w:val="99"/>
+    <w:semiHidden/>
+    <w:rsid w:val="00BC5B07"/>
+    <w:rPr>
+      <w:sz w:val="22"/>
+      <w:szCs w:val="22"/>
+      <w:lang w:eastAsia="en-US"/>
+    </w:rPr>
+  </w:style>
+  <w:style w:type="paragraph" w:styleId="Footer">
+    <w:name w:val="footer"/>
+    <w:basedOn w:val="Normal"/>
+    <w:link w:val="FooterChar"/>
+    <w:uiPriority w:val="99"/>
+    <w:unhideWhenUsed/>
+    <w:rsid w:val="00BC5B07"/>
+    <w:pPr>
+      <w:tabs>
+        <w:tab w:val="center" w:pos="4819"/>
+        <w:tab w:val="right" w:pos="9638"/>
+      </w:tabs>
+      <w:spacing w:after="0" w:line="240" w:lineRule="auto"/>
+    </w:pPr>
+  </w:style>
+  <w:style w:type="character" w:customStyle="1" w:styleId="FooterChar">
+    <w:name w:val="Footer Char"/>
+    <w:basedOn w:val="DefaultParagraphFont"/>
+    <w:link w:val="Footer"/>
+    <w:uiPriority w:val="99"/>
+    <w:rsid w:val="00BC5B07"/>
+    <w:rPr>
+      <w:sz w:val="22"/>
+      <w:szCs w:val="22"/>
+      <w:lang w:eastAsia="en-US"/>
+    </w:rPr>
+  </w:style>
 </w:styles>
+</file>
+
+<file path=word/glossary/document.xml><?xml version="1.0" encoding="utf-8"?>
+<w:glossaryDocument xmlns:ve="http://schemas.openxmlformats.org/markup-compatibility/2006" xmlns:o="urn:schemas-microsoft-com:office:office" xmlns:r="http://schemas.openxmlformats.org/officeDocument/2006/relationships" xmlns:m="http://schemas.openxmlformats.org/officeDocument/2006/math" xmlns:v="urn:schemas-microsoft-com:vml" xmlns:wp="http://schemas.openxmlformats.org/drawingml/2006/wordprocessingDrawing" xmlns:w10="urn:schemas-microsoft-com:office:word" xmlns:w="http://schemas.openxmlformats.org/wordprocessingml/2006/main" xmlns:wne="http://schemas.microsoft.com/office/word/2006/wordml">
+  <w:docParts/>
+</w:glossaryDocument>
+</file>
+
+<file path=word/glossary/fontTable.xml><?xml version="1.0" encoding="utf-8"?>
+<w:fonts xmlns:r="http://schemas.openxmlformats.org/officeDocument/2006/relationships" xmlns:w="http://schemas.openxmlformats.org/wordprocessingml/2006/main">
+  <w:font w:name="Times New Roman">
+    <w:panose1 w:val="02020603050405020304"/>
+    <w:charset w:val="00"/>
+    <w:family w:val="roman"/>
+    <w:pitch w:val="variable"/>
+    <w:sig w:usb0="20002A87" w:usb1="00000000" w:usb2="00000000" w:usb3="00000000" w:csb0="000001FF" w:csb1="00000000"/>
+  </w:font>
+  <w:font w:name="Symbol">
+    <w:panose1 w:val="05050102010706020507"/>
+    <w:charset w:val="02"/>
+    <w:family w:val="roman"/>
+    <w:pitch w:val="variable"/>
+    <w:sig w:usb0="00000000" w:usb1="10000000" w:usb2="00000000" w:usb3="00000000" w:csb0="80000000" w:csb1="00000000"/>
+  </w:font>
+  <w:font w:name="Courier New">
+    <w:panose1 w:val="02070309020205020404"/>
+    <w:charset w:val="00"/>
+    <w:family w:val="modern"/>
+    <w:pitch w:val="fixed"/>
+    <w:sig w:usb0="20002A87" w:usb1="80000000" w:usb2="00000008" w:usb3="00000000" w:csb0="000001FF" w:csb1="00000000"/>
+  </w:font>
+  <w:font w:name="Wingdings">
+    <w:panose1 w:val="05000000000000000000"/>
+    <w:charset w:val="02"/>
+    <w:family w:val="auto"/>
+    <w:pitch w:val="variable"/>
+    <w:sig w:usb0="00000000" w:usb1="10000000" w:usb2="00000000" w:usb3="00000000" w:csb0="80000000" w:csb1="00000000"/>
+  </w:font>
+  <w:font w:name="Calibri">
+    <w:panose1 w:val="020F0502020204030204"/>
+    <w:charset w:val="00"/>
+    <w:family w:val="swiss"/>
+    <w:pitch w:val="variable"/>
+    <w:sig w:usb0="A00002EF" w:usb1="4000207B" w:usb2="00000000" w:usb3="00000000" w:csb0="0000009F" w:csb1="00000000"/>
+  </w:font>
+  <w:font w:name="Cambria">
+    <w:panose1 w:val="02040503050406030204"/>
+    <w:charset w:val="00"/>
+    <w:family w:val="roman"/>
+    <w:pitch w:val="variable"/>
+    <w:sig w:usb0="A00002EF" w:usb1="4000004B" w:usb2="00000000" w:usb3="00000000" w:csb0="0000009F" w:csb1="00000000"/>
+  </w:font>
+  <w:font w:name="Tahoma">
+    <w:panose1 w:val="020B0604030504040204"/>
+    <w:charset w:val="00"/>
+    <w:family w:val="swiss"/>
+    <w:pitch w:val="variable"/>
+    <w:sig w:usb0="61002A87" w:usb1="80000000" w:usb2="00000008" w:usb3="00000000" w:csb0="000101FF" w:csb1="00000000"/>
+  </w:font>
+  <w:font w:name="Arial Black">
+    <w:panose1 w:val="020B0A04020102020204"/>
+    <w:charset w:val="00"/>
+    <w:family w:val="swiss"/>
+    <w:pitch w:val="variable"/>
+    <w:sig w:usb0="00000287" w:usb1="00000000" w:usb2="00000000" w:usb3="00000000" w:csb0="0000009F" w:csb1="00000000"/>
+  </w:font>
+  <w:font w:name="Courier">
+    <w:panose1 w:val="02070409020205020404"/>
+    <w:charset w:val="00"/>
+    <w:family w:val="modern"/>
+    <w:notTrueType/>
+    <w:pitch w:val="fixed"/>
+    <w:sig w:usb0="00000003" w:usb1="00000000" w:usb2="00000000" w:usb3="00000000" w:csb0="00000001" w:csb1="00000000"/>
+  </w:font>
+</w:fonts>
+</file>
+
+<file path=word/glossary/settings.xml><?xml version="1.0" encoding="utf-8"?>
+<w:settings xmlns:o="urn:schemas-microsoft-com:office:office" xmlns:r="http://schemas.openxmlformats.org/officeDocument/2006/relationships" xmlns:m="http://schemas.openxmlformats.org/officeDocument/2006/math" xmlns:v="urn:schemas-microsoft-com:vml" xmlns:w10="urn:schemas-microsoft-com:office:word" xmlns:w="http://schemas.openxmlformats.org/wordprocessingml/2006/main" xmlns:sl="http://schemas.openxmlformats.org/schemaLibrary/2006/main">
+  <w:view w:val="normal"/>
+  <w:defaultTabStop w:val="708"/>
+  <w:hyphenationZone w:val="283"/>
+  <w:characterSpacingControl w:val="doNotCompress"/>
+  <w:compat>
+    <w:useFELayout/>
+  </w:compat>
+  <w:rsids>
+    <w:rsidRoot w:val="00FF7C2D"/>
+    <w:rsid w:val="00A072EB"/>
+    <w:rsid w:val="00FF7C2D"/>
+  </w:rsids>
+  <m:mathPr>
+    <m:mathFont m:val="Cambria Math"/>
+    <m:brkBin m:val="before"/>
+    <m:brkBinSub m:val="--"/>
+    <m:smallFrac m:val="off"/>
+    <m:dispDef/>
+    <m:lMargin m:val="0"/>
+    <m:rMargin m:val="0"/>
+    <m:defJc m:val="centerGroup"/>
+    <m:wrapIndent m:val="1440"/>
+    <m:intLim m:val="subSup"/>
+    <m:naryLim m:val="undOvr"/>
+  </m:mathPr>
+  <w:themeFontLang w:val="it-IT"/>
+  <w:clrSchemeMapping w:bg1="light1" w:t1="dark1" w:bg2="light2" w:t2="dark2" w:accent1="accent1" w:accent2="accent2" w:accent3="accent3" w:accent4="accent4" w:accent5="accent5" w:accent6="accent6" w:hyperlink="hyperlink" w:followedHyperlink="followedHyperlink"/>
+  <w:decimalSymbol w:val=","/>
+  <w:listSeparator w:val=";"/>
+</w:settings>
+</file>
+
+<file path=word/glossary/styles.xml><?xml version="1.0" encoding="utf-8"?>
+<w:styles xmlns:r="http://schemas.openxmlformats.org/officeDocument/2006/relationships" xmlns:w="http://schemas.openxmlformats.org/wordprocessingml/2006/main">
+  <w:docDefaults>
+    <w:rPrDefault>
+      <w:rPr>
+        <w:rFonts w:asciiTheme="minorHAnsi" w:eastAsiaTheme="minorEastAsia" w:hAnsiTheme="minorHAnsi" w:cstheme="minorBidi"/>
+        <w:sz w:val="22"/>
+        <w:szCs w:val="22"/>
+        <w:lang w:val="it-IT" w:eastAsia="it-IT" w:bidi="ar-SA"/>
+      </w:rPr>
+    </w:rPrDefault>
+    <w:pPrDefault>
+      <w:pPr>
+        <w:spacing w:after="200" w:line="276" w:lineRule="auto"/>
+      </w:pPr>
+    </w:pPrDefault>
+  </w:docDefaults>
+  <w:latentStyles w:defLockedState="0" w:defUIPriority="99" w:defSemiHidden="1" w:defUnhideWhenUsed="1" w:defQFormat="0" w:count="267">
+    <w:lsdException w:name="Normal" w:semiHidden="0" w:uiPriority="0" w:unhideWhenUsed="0" w:qFormat="1"/>
+    <w:lsdException w:name="heading 1" w:semiHidden="0" w:uiPriority="9" w:unhideWhenUsed="0" w:qFormat="1"/>
+    <w:lsdException w:name="heading 2" w:uiPriority="9" w:qFormat="1"/>
+    <w:lsdException w:name="heading 3" w:uiPriority="9" w:qFormat="1"/>
+    <w:lsdException w:name="heading 4" w:uiPriority="9" w:qFormat="1"/>
+    <w:lsdException w:name="heading 5" w:uiPriority="9" w:qFormat="1"/>
+    <w:lsdException w:name="heading 6" w:uiPriority="9" w:qFormat="1"/>
+    <w:lsdException w:name="heading 7" w:uiPriority="9" w:qFormat="1"/>
+    <w:lsdException w:name="heading 8" w:uiPriority="9" w:qFormat="1"/>
+    <w:lsdException w:name="heading 9" w:uiPriority="9" w:qFormat="1"/>
+    <w:lsdException w:name="toc 1" w:uiPriority="39"/>
+    <w:lsdException w:name="toc 2" w:uiPriority="39"/>
+    <w:lsdException w:name="toc 3" w:uiPriority="39"/>
+    <w:lsdException w:name="toc 4" w:uiPriority="39"/>
+    <w:lsdException w:name="toc 5" w:uiPriority="39"/>
+    <w:lsdException w:name="toc 6" w:uiPriority="39"/>
+    <w:lsdException w:name="toc 7" w:uiPriority="39"/>
+    <w:lsdException w:name="toc 8" w:uiPriority="39"/>
+    <w:lsdException w:name="toc 9" w:uiPriority="39"/>
+    <w:lsdException w:name="caption" w:uiPriority="35" w:qFormat="1"/>
+    <w:lsdException w:name="Title" w:semiHidden="0" w:uiPriority="10" w:unhideWhenUsed="0" w:qFormat="1"/>
+    <w:lsdException w:name="Default Paragraph Font" w:uiPriority="1"/>
+    <w:lsdException w:name="Subtitle" w:semiHidden="0" w:uiPriority="11" w:unhideWhenUsed="0" w:qFormat="1"/>
+    <w:lsdException w:name="Strong" w:semiHidden="0" w:uiPriority="22" w:unhideWhenUsed="0" w:qFormat="1"/>
+    <w:lsdException w:name="Emphasis" w:semiHidden="0" w:uiPriority="20" w:unhideWhenUsed="0" w:qFormat="1"/>
+    <w:lsdException w:name="Table Grid" w:semiHidden="0" w:uiPriority="59" w:unhideWhenUsed="0"/>
+    <w:lsdException w:name="Placeholder Text" w:unhideWhenUsed="0"/>
+    <w:lsdException w:name="No Spacing" w:semiHidden="0" w:uiPriority="1" w:unhideWhenUsed="0" w:qFormat="1"/>
+    <w:lsdException w:name="Light Shading" w:semiHidden="0" w:uiPriority="60" w:unhideWhenUsed="0"/>
+    <w:lsdException w:name="Light List" w:semiHidden="0" w:uiPriority="61" w:unhideWhenUsed="0"/>
+    <w:lsdException w:name="Light Grid" w:semiHidden="0" w:uiPriority="62" w:unhideWhenUsed="0"/>
+    <w:lsdException w:name="Medium Shading 1" w:semiHidden="0" w:uiPriority="63" w:unhideWhenUsed="0"/>
+    <w:lsdException w:name="Medium Shading 2" w:semiHidden="0" w:uiPriority="64" w:unhideWhenUsed="0"/>
+    <w:lsdException w:name="Medium List 1" w:semiHidden="0" w:uiPriority="65" w:unhideWhenUsed="0"/>
+    <w:lsdException w:name="Medium List 2" w:semiHidden="0" w:uiPriority="66" w:unhideWhenUsed="0"/>
+    <w:lsdException w:name="Medium Grid 1" w:semiHidden="0" w:uiPriority="67" w:unhideWhenUsed="0"/>
+    <w:lsdException w:name="Medium Grid 2" w:semiHidden="0" w:uiPriority="68" w:unhideWhenUsed="0"/>
+    <w:lsdException w:name="Medium Grid 3" w:semiHidden="0" w:uiPriority="69" w:unhideWhenUsed="0"/>
+    <w:lsdException w:name="Dark List" w:semiHidden="0" w:uiPriority="70" w:unhideWhenUsed="0"/>
+    <w:lsdException w:name="Colorful Shading" w:semiHidden="0" w:uiPriority="71" w:unhideWhenUsed="0"/>
+    <w:lsdException w:name="Colorful List" w:semiHidden="0" w:uiPriority="72" w:unhideWhenUsed="0"/>
+    <w:lsdException w:name="Colorful Grid" w:semiHidden="0" w:uiPriority="73" w:unhideWhenUsed="0"/>
+    <w:lsdException w:name="Light Shading Accent 1" w:semiHidden="0" w:uiPriority="60" w:unhideWhenUsed="0"/>
+    <w:lsdException w:name="Light List Accent 1" w:semiHidden="0" w:uiPriority="61" w:unhideWhenUsed="0"/>
+    <w:lsdException w:name="Light Grid Accent 1" w:semiHidden="0" w:uiPriority="62" w:unhideWhenUsed="0"/>
+    <w:lsdException w:name="Medium Shading 1 Accent 1" w:semiHidden="0" w:uiPriority="63" w:unhideWhenUsed="0"/>
+    <w:lsdException w:name="Medium Shading 2 Accent 1" w:semiHidden="0" w:uiPriority="64" w:unhideWhenUsed="0"/>
+    <w:lsdException w:name="Medium List 1 Accent 1" w:semiHidden="0" w:uiPriority="65" w:unhideWhenUsed="0"/>
+    <w:lsdException w:name="Revision" w:unhideWhenUsed="0"/>
+    <w:lsdException w:name="List Paragraph" w:semiHidden="0" w:uiPriority="34" w:unhideWhenUsed="0" w:qFormat="1"/>
+    <w:lsdException w:name="Quote" w:semiHidden="0" w:uiPriority="29" w:unhideWhenUsed="0" w:qFormat="1"/>
+    <w:lsdException w:name="Intense Quote" w:semiHidden="0" w:uiPriority="30" w:unhideWhenUsed="0" w:qFormat="1"/>
+    <w:lsdException w:name="Medium List 2 Accent 1" w:semiHidden="0" w:uiPriority="66" w:unhideWhenUsed="0"/>
+    <w:lsdException w:name="Medium Grid 1 Accent 1" w:semiHidden="0" w:uiPriority="67" w:unhideWhenUsed="0"/>
+    <w:lsdException w:name="Medium Grid 2 Accent 1" w:semiHidden="0" w:uiPriority="68" w:unhideWhenUsed="0"/>
+    <w:lsdException w:name="Medium Grid 3 Accent 1" w:semiHidden="0" w:uiPriority="69" w:unhideWhenUsed="0"/>
+    <w:lsdException w:name="Dark List Accent 1" w:semiHidden="0" w:uiPriority="70" w:unhideWhenUsed="0"/>
+    <w:lsdException w:name="Colorful Shading Accent 1" w:semiHidden="0" w:uiPriority="71" w:unhideWhenUsed="0"/>
+    <w:lsdException w:name="Colorful List Accent 1" w:semiHidden="0" w:uiPriority="72" w:unhideWhenUsed="0"/>
+    <w:lsdException w:name="Colorful Grid Accent 1" w:semiHidden="0" w:uiPriority="73" w:unhideWhenUsed="0"/>
+    <w:lsdException w:name="Light Shading Accent 2" w:semiHidden="0" w:uiPriority="60" w:unhideWhenUsed="0"/>
+    <w:lsdException w:name="Light List Accent 2" w:semiHidden="0" w:uiPriority="61" w:unhideWhenUsed="0"/>
+    <w:lsdException w:name="Light Grid Accent 2" w:semiHidden="0" w:uiPriority="62" w:unhideWhenUsed="0"/>
+    <w:lsdException w:name="Medium Shading 1 Accent 2" w:semiHidden="0" w:uiPriority="63" w:unhideWhenUsed="0"/>
+    <w:lsdException w:name="Medium Shading 2 Accent 2" w:semiHidden="0" w:uiPriority="64" w:unhideWhenUsed="0"/>
+    <w:lsdException w:name="Medium List 1 Accent 2" w:semiHidden="0" w:uiPriority="65" w:unhideWhenUsed="0"/>
+    <w:lsdException w:name="Medium List 2 Accent 2" w:semiHidden="0" w:uiPriority="66" w:unhideWhenUsed="0"/>
+    <w:lsdException w:name="Medium Grid 1 Accent 2" w:semiHidden="0" w:uiPriority="67" w:unhideWhenUsed="0"/>
+    <w:lsdException w:name="Medium Grid 2 Accent 2" w:semiHidden="0" w:uiPriority="68" w:unhideWhenUsed="0"/>
+    <w:lsdException w:name="Medium Grid 3 Accent 2" w:semiHidden="0" w:uiPriority="69" w:unhideWhenUsed="0"/>
+    <w:lsdException w:name="Dark List Accent 2" w:semiHidden="0" w:uiPriority="70" w:unhideWhenUsed="0"/>
+    <w:lsdException w:name="Colorful Shading Accent 2" w:semiHidden="0" w:uiPriority="71" w:unhideWhenUsed="0"/>
+    <w:lsdException w:name="Colorful List Accent 2" w:semiHidden="0" w:uiPriority="72" w:unhideWhenUsed="0"/>
+    <w:lsdException w:name="Colorful Grid Accent 2" w:semiHidden="0" w:uiPriority="73" w:unhideWhenUsed="0"/>
+    <w:lsdException w:name="Light Shading Accent 3" w:semiHidden="0" w:uiPriority="60" w:unhideWhenUsed="0"/>
+    <w:lsdException w:name="Light List Accent 3" w:semiHidden="0" w:uiPriority="61" w:unhideWhenUsed="0"/>
+    <w:lsdException w:name="Light Grid Accent 3" w:semiHidden="0" w:uiPriority="62" w:unhideWhenUsed="0"/>
+    <w:lsdException w:name="Medium Shading 1 Accent 3" w:semiHidden="0" w:uiPriority="63" w:unhideWhenUsed="0"/>
+    <w:lsdException w:name="Medium Shading 2 Accent 3" w:semiHidden="0" w:uiPriority="64" w:unhideWhenUsed="0"/>
+    <w:lsdException w:name="Medium List 1 Accent 3" w:semiHidden="0" w:uiPriority="65" w:unhideWhenUsed="0"/>
+    <w:lsdException w:name="Medium List 2 Accent 3" w:semiHidden="0" w:uiPriority="66" w:unhideWhenUsed="0"/>
+    <w:lsdException w:name="Medium Grid 1 Accent 3" w:semiHidden="0" w:uiPriority="67" w:unhideWhenUsed="0"/>
+    <w:lsdException w:name="Medium Grid 2 Accent 3" w:semiHidden="0" w:uiPriority="68" w:unhideWhenUsed="0"/>
+    <w:lsdException w:name="Medium Grid 3 Accent 3" w:semiHidden="0" w:uiPriority="69" w:unhideWhenUsed="0"/>
+    <w:lsdException w:name="Dark List Accent 3" w:semiHidden="0" w:uiPriority="70" w:unhideWhenUsed="0"/>
+    <w:lsdException w:name="Colorful Shading Accent 3" w:semiHidden="0" w:uiPriority="71" w:unhideWhenUsed="0"/>
+    <w:lsdException w:name="Colorful List Accent 3" w:semiHidden="0" w:uiPriority="72" w:unhideWhenUsed="0"/>
+    <w:lsdException w:name="Colorful Grid Accent 3" w:semiHidden="0" w:uiPriority="73" w:unhideWhenUsed="0"/>
+    <w:lsdException w:name="Light Shading Accent 4" w:semiHidden="0" w:uiPriority="60" w:unhideWhenUsed="0"/>
+    <w:lsdException w:name="Light List Accent 4" w:semiHidden="0" w:uiPriority="61" w:unhideWhenUsed="0"/>
+    <w:lsdException w:name="Light Grid Accent 4" w:semiHidden="0" w:uiPriority="62" w:unhideWhenUsed="0"/>
+    <w:lsdException w:name="Medium Shading 1 Accent 4" w:semiHidden="0" w:uiPriority="63" w:unhideWhenUsed="0"/>
+    <w:lsdException w:name="Medium Shading 2 Accent 4" w:semiHidden="0" w:uiPriority="64" w:unhideWhenUsed="0"/>
+    <w:lsdException w:name="Medium List 1 Accent 4" w:semiHidden="0" w:uiPriority="65" w:unhideWhenUsed="0"/>
+    <w:lsdException w:name="Medium List 2 Accent 4" w:semiHidden="0" w:uiPriority="66" w:unhideWhenUsed="0"/>
+    <w:lsdException w:name="Medium Grid 1 Accent 4" w:semiHidden="0" w:uiPriority="67" w:unhideWhenUsed="0"/>
+    <w:lsdException w:name="Medium Grid 2 Accent 4" w:semiHidden="0" w:uiPriority="68" w:unhideWhenUsed="0"/>
+    <w:lsdException w:name="Medium Grid 3 Accent 4" w:semiHidden="0" w:uiPriority="69" w:unhideWhenUsed="0"/>
+    <w:lsdException w:name="Dark List Accent 4" w:semiHidden="0" w:uiPriority="70" w:unhideWhenUsed="0"/>
+    <w:lsdException w:name="Colorful Shading Accent 4" w:semiHidden="0" w:uiPriority="71" w:unhideWhenUsed="0"/>
+    <w:lsdException w:name="Colorful List Accent 4" w:semiHidden="0" w:uiPriority="72" w:unhideWhenUsed="0"/>
+    <w:lsdException w:name="Colorful Grid Accent 4" w:semiHidden="0" w:uiPriority="73" w:unhideWhenUsed="0"/>
+    <w:lsdException w:name="Light Shading Accent 5" w:semiHidden="0" w:uiPriority="60" w:unhideWhenUsed="0"/>
+    <w:lsdException w:name="Light List Accent 5" w:semiHidden="0" w:uiPriority="61" w:unhideWhenUsed="0"/>
+    <w:lsdException w:name="Light Grid Accent 5" w:semiHidden="0" w:uiPriority="62" w:unhideWhenUsed="0"/>
+    <w:lsdException w:name="Medium Shading 1 Accent 5" w:semiHidden="0" w:uiPriority="63" w:unhideWhenUsed="0"/>
+    <w:lsdException w:name="Medium Shading 2 Accent 5" w:semiHidden="0" w:uiPriority="64" w:unhideWhenUsed="0"/>
+    <w:lsdException w:name="Medium List 1 Accent 5" w:semiHidden="0" w:uiPriority="65" w:unhideWhenUsed="0"/>
+    <w:lsdException w:name="Medium List 2 Accent 5" w:semiHidden="0" w:uiPriority="66" w:unhideWhenUsed="0"/>
+    <w:lsdException w:name="Medium Grid 1 Accent 5" w:semiHidden="0" w:uiPriority="67" w:unhideWhenUsed="0"/>
+    <w:lsdException w:name="Medium Grid 2 Accent 5" w:semiHidden="0" w:uiPriority="68" w:unhideWhenUsed="0"/>
+    <w:lsdException w:name="Medium Grid 3 Accent 5" w:semiHidden="0" w:uiPriority="69" w:unhideWhenUsed="0"/>
+    <w:lsdException w:name="Dark List Accent 5" w:semiHidden="0" w:uiPriority="70" w:unhideWhenUsed="0"/>
+    <w:lsdException w:name="Colorful Shading Accent 5" w:semiHidden="0" w:uiPriority="71" w:unhideWhenUsed="0"/>
+    <w:lsdException w:name="Colorful List Accent 5" w:semiHidden="0" w:uiPriority="72" w:unhideWhenUsed="0"/>
+    <w:lsdException w:name="Colorful Grid Accent 5" w:semiHidden="0" w:uiPriority="73" w:unhideWhenUsed="0"/>
+    <w:lsdException w:name="Light Shading Accent 6" w:semiHidden="0" w:uiPriority="60" w:unhideWhenUsed="0"/>
+    <w:lsdException w:name="Light List Accent 6" w:semiHidden="0" w:uiPriority="61" w:unhideWhenUsed="0"/>
+    <w:lsdException w:name="Light Grid Accent 6" w:semiHidden="0" w:uiPriority="62" w:unhideWhenUsed="0"/>
+    <w:lsdException w:name="Medium Shading 1 Accent 6" w:semiHidden="0" w:uiPriority="63" w:unhideWhenUsed="0"/>
+    <w:lsdException w:name="Medium Shading 2 Accent 6" w:semiHidden="0" w:uiPriority="64" w:unhideWhenUsed="0"/>
+    <w:lsdException w:name="Medium List 1 Accent 6" w:semiHidden="0" w:uiPriority="65" w:unhideWhenUsed="0"/>
+    <w:lsdException w:name="Medium List 2 Accent 6" w:semiHidden="0" w:uiPriority="66" w:unhideWhenUsed="0"/>
+    <w:lsdException w:name="Medium Grid 1 Accent 6" w:semiHidden="0" w:uiPriority="67" w:unhideWhenUsed="0"/>
+    <w:lsdException w:name="Medium Grid 2 Accent 6" w:semiHidden="0" w:uiPriority="68" w:unhideWhenUsed="0"/>
+    <w:lsdException w:name="Medium Grid 3 Accent 6" w:semiHidden="0" w:uiPriority="69" w:unhideWhenUsed="0"/>
+    <w:lsdException w:name="Dark List Accent 6" w:semiHidden="0" w:uiPriority="70" w:unhideWhenUsed="0"/>
+    <w:lsdException w:name="Colorful Shading Accent 6" w:semiHidden="0" w:uiPriority="71" w:unhideWhenUsed="0"/>
+    <w:lsdException w:name="Colorful List Accent 6" w:semiHidden="0" w:uiPriority="72" w:unhideWhenUsed="0"/>
+    <w:lsdException w:name="Colorful Grid Accent 6" w:semiHidden="0" w:uiPriority="73" w:unhideWhenUsed="0"/>
+    <w:lsdException w:name="Subtle Emphasis" w:semiHidden="0" w:uiPriority="19" w:unhideWhenUsed="0" w:qFormat="1"/>
+    <w:lsdException w:name="Intense Emphasis" w:semiHidden="0" w:uiPriority="21" w:unhideWhenUsed="0" w:qFormat="1"/>
+    <w:lsdException w:name="Subtle Reference" w:semiHidden="0" w:uiPriority="31" w:unhideWhenUsed="0" w:qFormat="1"/>
+    <w:lsdException w:name="Intense Reference" w:semiHidden="0" w:uiPriority="32" w:unhideWhenUsed="0" w:qFormat="1"/>
+    <w:lsdException w:name="Book Title" w:semiHidden="0" w:uiPriority="33" w:unhideWhenUsed="0" w:qFormat="1"/>
+    <w:lsdException w:name="Bibliography" w:uiPriority="37"/>
+    <w:lsdException w:name="TOC Heading" w:uiPriority="39" w:qFormat="1"/>
+  </w:latentStyles>
+  <w:style w:type="paragraph" w:default="1" w:styleId="Normal">
+    <w:name w:val="Normal"/>
+    <w:qFormat/>
+  </w:style>
+  <w:style w:type="character" w:default="1" w:styleId="DefaultParagraphFont">
+    <w:name w:val="Default Paragraph Font"/>
+    <w:uiPriority w:val="1"/>
+    <w:semiHidden/>
+    <w:unhideWhenUsed/>
+  </w:style>
+  <w:style w:type="table" w:default="1" w:styleId="TableNormal">
+    <w:name w:val="Normal Table"/>
+    <w:uiPriority w:val="99"/>
+    <w:semiHidden/>
+    <w:unhideWhenUsed/>
+    <w:qFormat/>
+    <w:tblPr>
+      <w:tblInd w:w="0" w:type="dxa"/>
+      <w:tblCellMar>
+        <w:top w:w="0" w:type="dxa"/>
+        <w:left w:w="108" w:type="dxa"/>
+        <w:bottom w:w="0" w:type="dxa"/>
+        <w:right w:w="108" w:type="dxa"/>
+      </w:tblCellMar>
+    </w:tblPr>
+  </w:style>
+  <w:style w:type="numbering" w:default="1" w:styleId="NoList">
+    <w:name w:val="No List"/>
+    <w:uiPriority w:val="99"/>
+    <w:semiHidden/>
+    <w:unhideWhenUsed/>
+  </w:style>
+  <w:style w:type="paragraph" w:customStyle="1" w:styleId="BF48A8E349BE4387A6FADD45622F71CB">
+    <w:name w:val="BF48A8E349BE4387A6FADD45622F71CB"/>
+    <w:rsid w:val="00FF7C2D"/>
+  </w:style>
+</w:styles>
+</file>
+
+<file path=word/glossary/webSettings.xml><?xml version="1.0" encoding="utf-8"?>
+<w:webSettings xmlns:r="http://schemas.openxmlformats.org/officeDocument/2006/relationships" xmlns:w="http://schemas.openxmlformats.org/wordprocessingml/2006/main">
+  <w:optimizeForBrowser/>
+</w:webSettings>
 </file>
 
 <file path=word/theme/theme1.xml><?xml version="1.0" encoding="utf-8"?>
@@ -2873,7 +6548,7 @@
 </file>
 
 <file path=customXml/itemProps1.xml><?xml version="1.0" encoding="utf-8"?>
-<ds:datastoreItem xmlns:ds="http://schemas.openxmlformats.org/officeDocument/2006/customXml" ds:itemID="{6808A4B9-C86D-4611-9AD4-79875BF9D26D}">
+<ds:datastoreItem xmlns:ds="http://schemas.openxmlformats.org/officeDocument/2006/customXml" ds:itemID="{B86E1160-21B5-4059-A58C-0AF4B0698569}">
   <ds:schemaRefs>
     <ds:schemaRef ds:uri="http://schemas.openxmlformats.org/officeDocument/2006/bibliography"/>
   </ds:schemaRefs>

</xml_diff>